<commit_message>
Added the code to the bottom of the word doc.
</commit_message>
<xml_diff>
--- a/ME560/Assignment 3/ME560_Assignment_3_Writeup.docx
+++ b/ME560/Assignment 3/ME560_Assignment_3_Writeup.docx
@@ -153,27 +153,7 @@
           <w:sz w:val="32"/>
           <w:szCs w:val="48"/>
         </w:rPr>
-        <w:t xml:space="preserve">Andrew </w:t>
-      </w:r>
-      <w:proofErr w:type="spellStart"/>
-      <w:r>
-        <w:rPr>
-          <w:rFonts w:asciiTheme="minorHAnsi" w:hAnsiTheme="minorHAnsi" w:cs="Times"/>
-          <w:color w:val="000000"/>
-          <w:sz w:val="32"/>
-          <w:szCs w:val="48"/>
-        </w:rPr>
-        <w:t>Alferman</w:t>
-      </w:r>
-      <w:proofErr w:type="spellEnd"/>
-      <w:r>
-        <w:rPr>
-          <w:rFonts w:asciiTheme="minorHAnsi" w:hAnsiTheme="minorHAnsi" w:cs="Times"/>
-          <w:color w:val="000000"/>
-          <w:sz w:val="32"/>
-          <w:szCs w:val="48"/>
-        </w:rPr>
-        <w:t xml:space="preserve"> </w:t>
+        <w:t xml:space="preserve">Andrew Alferman </w:t>
       </w:r>
     </w:p>
     <w:p>
@@ -197,19 +177,8 @@
           <w:sz w:val="32"/>
           <w:szCs w:val="48"/>
         </w:rPr>
-        <w:t xml:space="preserve">Nathan </w:t>
-      </w:r>
-      <w:proofErr w:type="spellStart"/>
-      <w:r>
-        <w:rPr>
-          <w:rFonts w:asciiTheme="minorHAnsi" w:hAnsiTheme="minorHAnsi" w:cs="Times"/>
-          <w:color w:val="000000"/>
-          <w:sz w:val="32"/>
-          <w:szCs w:val="48"/>
-        </w:rPr>
-        <w:t>Schorn</w:t>
-      </w:r>
-      <w:proofErr w:type="spellEnd"/>
+        <w:t>Nathan Schorn</w:t>
+      </w:r>
     </w:p>
     <w:p>
       <w:pPr>
@@ -3709,14 +3678,7 @@
         <w:rPr>
           <w:rFonts w:asciiTheme="minorHAnsi" w:hAnsiTheme="minorHAnsi" w:cs="Courier New"/>
         </w:rPr>
-        <w:t xml:space="preserve">Evaluate the matrix </w:t>
-      </w:r>
-      <w:proofErr w:type="spellStart"/>
-      <w:r>
-        <w:rPr>
-          <w:rFonts w:asciiTheme="minorHAnsi" w:hAnsiTheme="minorHAnsi" w:cs="Courier New"/>
-        </w:rPr>
-        <w:t>a</w:t>
+        <w:t>Evaluate the matrix a</w:t>
       </w:r>
       <w:r>
         <w:rPr>
@@ -3725,7 +3687,6 @@
         </w:rPr>
         <w:t>ij</w:t>
       </w:r>
-      <w:proofErr w:type="spellEnd"/>
       <w:r>
         <w:rPr>
           <w:rFonts w:asciiTheme="minorHAnsi" w:hAnsiTheme="minorHAnsi" w:cs="Courier New"/>
@@ -3750,14 +3711,7 @@
         <w:rPr>
           <w:rFonts w:asciiTheme="minorHAnsi" w:hAnsiTheme="minorHAnsi" w:cs="Courier New"/>
         </w:rPr>
-        <w:t xml:space="preserve">The </w:t>
-      </w:r>
-      <w:proofErr w:type="spellStart"/>
-      <w:r>
-        <w:rPr>
-          <w:rFonts w:asciiTheme="minorHAnsi" w:hAnsiTheme="minorHAnsi" w:cs="Courier New"/>
-        </w:rPr>
-        <w:t>a</w:t>
+        <w:t>The a</w:t>
       </w:r>
       <w:r>
         <w:rPr>
@@ -3766,7 +3720,6 @@
         </w:rPr>
         <w:t>ij</w:t>
       </w:r>
-      <w:proofErr w:type="spellEnd"/>
       <w:r>
         <w:rPr>
           <w:rFonts w:asciiTheme="minorHAnsi" w:hAnsiTheme="minorHAnsi" w:cs="Courier New"/>
@@ -3789,21 +3742,7 @@
         <w:rPr>
           <w:rFonts w:asciiTheme="minorHAnsi" w:hAnsiTheme="minorHAnsi" w:cs="Courier New"/>
         </w:rPr>
-        <w:t xml:space="preserve">int.  The formula </w:t>
-      </w:r>
-      <w:proofErr w:type="gramStart"/>
-      <w:r>
-        <w:rPr>
-          <w:rFonts w:asciiTheme="minorHAnsi" w:hAnsiTheme="minorHAnsi" w:cs="Courier New"/>
-        </w:rPr>
-        <w:t>were</w:t>
-      </w:r>
-      <w:proofErr w:type="gramEnd"/>
-      <w:r>
-        <w:rPr>
-          <w:rFonts w:asciiTheme="minorHAnsi" w:hAnsiTheme="minorHAnsi" w:cs="Courier New"/>
-        </w:rPr>
-        <w:t xml:space="preserve"> derived in </w:t>
+        <w:t xml:space="preserve">int.  The formula were derived in </w:t>
       </w:r>
       <w:r>
         <w:rPr>
@@ -3877,19 +3816,11 @@
           <w:rFonts w:asciiTheme="minorHAnsi" w:hAnsiTheme="minorHAnsi" w:cs="Courier New"/>
         </w:rPr>
       </w:pPr>
-      <w:proofErr w:type="gramStart"/>
-      <w:r>
-        <w:rPr>
-          <w:rFonts w:asciiTheme="minorHAnsi" w:hAnsiTheme="minorHAnsi" w:cs="Courier New"/>
-        </w:rPr>
-        <w:t>These formula</w:t>
-      </w:r>
-      <w:proofErr w:type="gramEnd"/>
-      <w:r>
-        <w:rPr>
-          <w:rFonts w:asciiTheme="minorHAnsi" w:hAnsiTheme="minorHAnsi" w:cs="Courier New"/>
-        </w:rPr>
-        <w:t xml:space="preserve"> were evaluated at each collocation point </w:t>
+      <w:r>
+        <w:rPr>
+          <w:rFonts w:asciiTheme="minorHAnsi" w:hAnsiTheme="minorHAnsi" w:cs="Courier New"/>
+        </w:rPr>
+        <w:t xml:space="preserve">These formula were evaluated at each collocation point </w:t>
       </w:r>
       <w:r>
         <w:rPr>
@@ -3907,14 +3838,7 @@
         <w:rPr>
           <w:rFonts w:asciiTheme="minorHAnsi" w:hAnsiTheme="minorHAnsi" w:cs="Courier New"/>
         </w:rPr>
-        <w:t xml:space="preserve"> for the purpose of creating the </w:t>
-      </w:r>
-      <w:proofErr w:type="spellStart"/>
-      <w:r>
-        <w:rPr>
-          <w:rFonts w:asciiTheme="minorHAnsi" w:hAnsiTheme="minorHAnsi" w:cs="Courier New"/>
-        </w:rPr>
-        <w:t>a</w:t>
+        <w:t xml:space="preserve"> for the purpose of creating the a</w:t>
       </w:r>
       <w:r>
         <w:rPr>
@@ -3923,7 +3847,6 @@
         </w:rPr>
         <w:t>ij</w:t>
       </w:r>
-      <w:proofErr w:type="spellEnd"/>
       <w:r>
         <w:rPr>
           <w:rFonts w:asciiTheme="minorHAnsi" w:hAnsiTheme="minorHAnsi" w:cs="Courier New"/>
@@ -3964,14 +3887,7 @@
         <w:rPr>
           <w:rFonts w:asciiTheme="minorHAnsi" w:hAnsiTheme="minorHAnsi" w:cs="Courier New"/>
         </w:rPr>
-        <w:t xml:space="preserve">.  Therefore, there is only a single </w:t>
-      </w:r>
-      <w:proofErr w:type="spellStart"/>
-      <w:r>
-        <w:rPr>
-          <w:rFonts w:asciiTheme="minorHAnsi" w:hAnsiTheme="minorHAnsi" w:cs="Courier New"/>
-        </w:rPr>
-        <w:t>a</w:t>
+        <w:t>.  Therefore, there is only a single a</w:t>
       </w:r>
       <w:r>
         <w:rPr>
@@ -3980,7 +3896,6 @@
         </w:rPr>
         <w:t>ij</w:t>
       </w:r>
-      <w:proofErr w:type="spellEnd"/>
       <w:r>
         <w:rPr>
           <w:rFonts w:asciiTheme="minorHAnsi" w:hAnsiTheme="minorHAnsi" w:cs="Courier New"/>
@@ -4009,21 +3924,7 @@
         <w:rPr>
           <w:rFonts w:asciiTheme="minorHAnsi" w:hAnsiTheme="minorHAnsi" w:cs="Courier New"/>
         </w:rPr>
-        <w:t xml:space="preserve">, with </w:t>
-      </w:r>
-      <w:proofErr w:type="spellStart"/>
-      <w:r>
-        <w:rPr>
-          <w:rFonts w:asciiTheme="minorHAnsi" w:hAnsiTheme="minorHAnsi" w:cs="Courier New"/>
-        </w:rPr>
-        <w:t>i</w:t>
-      </w:r>
-      <w:proofErr w:type="spellEnd"/>
-      <w:r>
-        <w:rPr>
-          <w:rFonts w:asciiTheme="minorHAnsi" w:hAnsiTheme="minorHAnsi" w:cs="Courier New"/>
-        </w:rPr>
-        <w:t xml:space="preserve"> values increasing horizontally and j values increasing downwards</w:t>
+        <w:t>, with i values increasing horizontally and j values increasing downwards</w:t>
       </w:r>
       <w:r>
         <w:rPr>
@@ -4082,7 +3983,6 @@
                 <w:color w:val="000000"/>
               </w:rPr>
             </w:pPr>
-            <w:proofErr w:type="spellStart"/>
             <w:r>
               <w:rPr>
                 <w:rFonts w:asciiTheme="minorHAnsi" w:eastAsia="Times New Roman" w:hAnsiTheme="minorHAnsi" w:cs="Courier New"/>
@@ -4098,7 +3998,6 @@
               </w:rPr>
               <w:t>ij</w:t>
             </w:r>
-            <w:proofErr w:type="spellEnd"/>
             <w:r>
               <w:rPr>
                 <w:rFonts w:asciiTheme="minorHAnsi" w:eastAsia="Times New Roman" w:hAnsiTheme="minorHAnsi" w:cs="Courier New"/>
@@ -7897,21 +7796,7 @@
         <w:rPr>
           <w:rFonts w:asciiTheme="minorHAnsi" w:hAnsiTheme="minorHAnsi" w:cs="Courier New"/>
         </w:rPr>
-        <w:t xml:space="preserve">Note: Indices of </w:t>
-      </w:r>
-      <w:proofErr w:type="spellStart"/>
-      <w:r>
-        <w:rPr>
-          <w:rFonts w:asciiTheme="minorHAnsi" w:hAnsiTheme="minorHAnsi" w:cs="Courier New"/>
-        </w:rPr>
-        <w:t>i</w:t>
-      </w:r>
-      <w:proofErr w:type="spellEnd"/>
-      <w:r>
-        <w:rPr>
-          <w:rFonts w:asciiTheme="minorHAnsi" w:hAnsiTheme="minorHAnsi" w:cs="Courier New"/>
-        </w:rPr>
-        <w:t xml:space="preserve"> and j are include</w:t>
+        <w:t>Note: Indices of i and j are include</w:t>
       </w:r>
       <w:r>
         <w:rPr>
@@ -8072,21 +7957,7 @@
         <w:rPr>
           <w:rFonts w:asciiTheme="minorHAnsi" w:hAnsiTheme="minorHAnsi" w:cs="Courier New"/>
         </w:rPr>
-        <w:t xml:space="preserve"> (named </w:t>
-      </w:r>
-      <w:proofErr w:type="spellStart"/>
-      <w:r>
-        <w:rPr>
-          <w:rFonts w:asciiTheme="minorHAnsi" w:hAnsiTheme="minorHAnsi" w:cs="Courier New"/>
-        </w:rPr>
-        <w:t>ni</w:t>
-      </w:r>
-      <w:proofErr w:type="spellEnd"/>
-      <w:r>
-        <w:rPr>
-          <w:rFonts w:asciiTheme="minorHAnsi" w:hAnsiTheme="minorHAnsi" w:cs="Courier New"/>
-        </w:rPr>
-        <w:t xml:space="preserve"> in the attached code):</w:t>
+        <w:t xml:space="preserve"> (named ni in the attached code):</w:t>
       </w:r>
     </w:p>
     <w:p>
@@ -8108,56 +7979,111 @@
           <w:rFonts w:ascii="Courier" w:hAnsi="Courier" w:cs="Courier New"/>
           <w:sz w:val="21"/>
         </w:rPr>
-        <w:t xml:space="preserve">for </w:t>
-      </w:r>
-      <w:proofErr w:type="spellStart"/>
-      <w:r>
+        <w:t>for i in range(len(ni)):</w:t>
+      </w:r>
+    </w:p>
+    <w:p>
+      <w:pPr>
         <w:rPr>
           <w:rFonts w:ascii="Courier" w:hAnsi="Courier" w:cs="Courier New"/>
           <w:sz w:val="21"/>
         </w:rPr>
-        <w:t>i</w:t>
-      </w:r>
-      <w:proofErr w:type="spellEnd"/>
+      </w:pPr>
       <w:r>
         <w:rPr>
           <w:rFonts w:ascii="Courier" w:hAnsi="Courier" w:cs="Courier New"/>
           <w:sz w:val="21"/>
         </w:rPr>
-        <w:t xml:space="preserve"> in range(</w:t>
-      </w:r>
-      <w:proofErr w:type="spellStart"/>
-      <w:r>
+        <w:t xml:space="preserve">        umatrix.append(-1 * np.dot([u * np.cos(np.radians(aoa)),</w:t>
+      </w:r>
+    </w:p>
+    <w:p>
+      <w:pPr>
         <w:rPr>
           <w:rFonts w:ascii="Courier" w:hAnsi="Courier" w:cs="Courier New"/>
           <w:sz w:val="21"/>
         </w:rPr>
-        <w:t>len</w:t>
-      </w:r>
-      <w:proofErr w:type="spellEnd"/>
+      </w:pPr>
       <w:r>
         <w:rPr>
           <w:rFonts w:ascii="Courier" w:hAnsi="Courier" w:cs="Courier New"/>
           <w:sz w:val="21"/>
         </w:rPr>
-        <w:t>(</w:t>
-      </w:r>
-      <w:proofErr w:type="spellStart"/>
-      <w:r>
+        <w:t xml:space="preserve">                                    u * np.sin(np.radians(aoa))],</w:t>
+      </w:r>
+    </w:p>
+    <w:p>
+      <w:pPr>
         <w:rPr>
           <w:rFonts w:ascii="Courier" w:hAnsi="Courier" w:cs="Courier New"/>
           <w:sz w:val="21"/>
         </w:rPr>
-        <w:t>ni</w:t>
-      </w:r>
-      <w:proofErr w:type="spellEnd"/>
+      </w:pPr>
       <w:r>
         <w:rPr>
           <w:rFonts w:ascii="Courier" w:hAnsi="Courier" w:cs="Courier New"/>
           <w:sz w:val="21"/>
         </w:rPr>
-        <w:t>)):</w:t>
-      </w:r>
+        <w:t xml:space="preserve">                                   [np.cos(ni[i]), np.sin(ni[i])]))</w:t>
+      </w:r>
+    </w:p>
+    <w:p>
+      <w:pPr>
+        <w:rPr>
+          <w:rFonts w:asciiTheme="minorHAnsi" w:hAnsiTheme="minorHAnsi" w:cs="Courier New"/>
+        </w:rPr>
+      </w:pPr>
+    </w:p>
+    <w:p>
+      <w:pPr>
+        <w:rPr>
+          <w:rFonts w:asciiTheme="minorHAnsi" w:hAnsiTheme="minorHAnsi" w:cs="Courier New"/>
+        </w:rPr>
+      </w:pPr>
+      <w:r>
+        <w:rPr>
+          <w:rFonts w:asciiTheme="minorHAnsi" w:hAnsiTheme="minorHAnsi" w:cs="Courier New"/>
+        </w:rPr>
+        <w:t>Next, the dot product between the inverse of the a</w:t>
+      </w:r>
+      <w:r>
+        <w:rPr>
+          <w:rFonts w:asciiTheme="minorHAnsi" w:hAnsiTheme="minorHAnsi" w:cs="Courier New"/>
+          <w:vertAlign w:val="subscript"/>
+        </w:rPr>
+        <w:t>ij</w:t>
+      </w:r>
+      <w:r>
+        <w:rPr>
+          <w:rFonts w:asciiTheme="minorHAnsi" w:hAnsiTheme="minorHAnsi" w:cs="Courier New"/>
+        </w:rPr>
+        <w:t xml:space="preserve"> matrix and the previously obtained vector to obtain a vector of </w:t>
+      </w:r>
+      <w:r>
+        <w:rPr>
+          <w:rFonts w:asciiTheme="minorHAnsi" w:hAnsiTheme="minorHAnsi" w:cs="Courier New"/>
+        </w:rPr>
+        <w:sym w:font="Symbol" w:char="F047"/>
+      </w:r>
+      <w:r>
+        <w:rPr>
+          <w:rFonts w:asciiTheme="minorHAnsi" w:hAnsiTheme="minorHAnsi" w:cs="Courier New"/>
+        </w:rPr>
+        <w:t xml:space="preserve"> values for each panel</w:t>
+      </w:r>
+      <w:r>
+        <w:rPr>
+          <w:rFonts w:asciiTheme="minorHAnsi" w:hAnsiTheme="minorHAnsi" w:cs="Courier New"/>
+        </w:rPr>
+        <w:t>:</w:t>
+      </w:r>
+    </w:p>
+    <w:p>
+      <w:pPr>
+        <w:rPr>
+          <w:rFonts w:asciiTheme="minorHAnsi" w:hAnsiTheme="minorHAnsi" w:cs="Courier New"/>
+        </w:rPr>
+      </w:pPr>
     </w:p>
     <w:p>
       <w:pPr>
@@ -8171,434 +8097,22 @@
           <w:rFonts w:ascii="Courier" w:hAnsi="Courier" w:cs="Courier New"/>
           <w:sz w:val="21"/>
         </w:rPr>
-        <w:t xml:space="preserve">        </w:t>
-      </w:r>
-      <w:proofErr w:type="spellStart"/>
-      <w:proofErr w:type="gramStart"/>
-      <w:r>
+        <w:t xml:space="preserve">    aiji = np.linalg.inv(aij)</w:t>
+      </w:r>
+    </w:p>
+    <w:p>
+      <w:pPr>
         <w:rPr>
           <w:rFonts w:ascii="Courier" w:hAnsi="Courier" w:cs="Courier New"/>
           <w:sz w:val="21"/>
         </w:rPr>
-        <w:t>umatrix.append</w:t>
-      </w:r>
-      <w:proofErr w:type="spellEnd"/>
-      <w:proofErr w:type="gramEnd"/>
+      </w:pPr>
       <w:r>
         <w:rPr>
           <w:rFonts w:ascii="Courier" w:hAnsi="Courier" w:cs="Courier New"/>
           <w:sz w:val="21"/>
         </w:rPr>
-        <w:t xml:space="preserve">(-1 * np.dot([u * </w:t>
-      </w:r>
-      <w:proofErr w:type="spellStart"/>
-      <w:r>
-        <w:rPr>
-          <w:rFonts w:ascii="Courier" w:hAnsi="Courier" w:cs="Courier New"/>
-          <w:sz w:val="21"/>
-        </w:rPr>
-        <w:t>np.cos</w:t>
-      </w:r>
-      <w:proofErr w:type="spellEnd"/>
-      <w:r>
-        <w:rPr>
-          <w:rFonts w:ascii="Courier" w:hAnsi="Courier" w:cs="Courier New"/>
-          <w:sz w:val="21"/>
-        </w:rPr>
-        <w:t>(</w:t>
-      </w:r>
-      <w:proofErr w:type="spellStart"/>
-      <w:r>
-        <w:rPr>
-          <w:rFonts w:ascii="Courier" w:hAnsi="Courier" w:cs="Courier New"/>
-          <w:sz w:val="21"/>
-        </w:rPr>
-        <w:t>np.radians</w:t>
-      </w:r>
-      <w:proofErr w:type="spellEnd"/>
-      <w:r>
-        <w:rPr>
-          <w:rFonts w:ascii="Courier" w:hAnsi="Courier" w:cs="Courier New"/>
-          <w:sz w:val="21"/>
-        </w:rPr>
-        <w:t>(</w:t>
-      </w:r>
-      <w:proofErr w:type="spellStart"/>
-      <w:r>
-        <w:rPr>
-          <w:rFonts w:ascii="Courier" w:hAnsi="Courier" w:cs="Courier New"/>
-          <w:sz w:val="21"/>
-        </w:rPr>
-        <w:t>aoa</w:t>
-      </w:r>
-      <w:proofErr w:type="spellEnd"/>
-      <w:r>
-        <w:rPr>
-          <w:rFonts w:ascii="Courier" w:hAnsi="Courier" w:cs="Courier New"/>
-          <w:sz w:val="21"/>
-        </w:rPr>
-        <w:t>)),</w:t>
-      </w:r>
-    </w:p>
-    <w:p>
-      <w:pPr>
-        <w:rPr>
-          <w:rFonts w:ascii="Courier" w:hAnsi="Courier" w:cs="Courier New"/>
-          <w:sz w:val="21"/>
-        </w:rPr>
-      </w:pPr>
-      <w:r>
-        <w:rPr>
-          <w:rFonts w:ascii="Courier" w:hAnsi="Courier" w:cs="Courier New"/>
-          <w:sz w:val="21"/>
-        </w:rPr>
-        <w:t xml:space="preserve">                                    u * </w:t>
-      </w:r>
-      <w:proofErr w:type="spellStart"/>
-      <w:r>
-        <w:rPr>
-          <w:rFonts w:ascii="Courier" w:hAnsi="Courier" w:cs="Courier New"/>
-          <w:sz w:val="21"/>
-        </w:rPr>
-        <w:t>np.sin</w:t>
-      </w:r>
-      <w:proofErr w:type="spellEnd"/>
-      <w:r>
-        <w:rPr>
-          <w:rFonts w:ascii="Courier" w:hAnsi="Courier" w:cs="Courier New"/>
-          <w:sz w:val="21"/>
-        </w:rPr>
-        <w:t>(</w:t>
-      </w:r>
-      <w:proofErr w:type="spellStart"/>
-      <w:proofErr w:type="gramStart"/>
-      <w:r>
-        <w:rPr>
-          <w:rFonts w:ascii="Courier" w:hAnsi="Courier" w:cs="Courier New"/>
-          <w:sz w:val="21"/>
-        </w:rPr>
-        <w:t>np.radians</w:t>
-      </w:r>
-      <w:proofErr w:type="spellEnd"/>
-      <w:proofErr w:type="gramEnd"/>
-      <w:r>
-        <w:rPr>
-          <w:rFonts w:ascii="Courier" w:hAnsi="Courier" w:cs="Courier New"/>
-          <w:sz w:val="21"/>
-        </w:rPr>
-        <w:t>(</w:t>
-      </w:r>
-      <w:proofErr w:type="spellStart"/>
-      <w:r>
-        <w:rPr>
-          <w:rFonts w:ascii="Courier" w:hAnsi="Courier" w:cs="Courier New"/>
-          <w:sz w:val="21"/>
-        </w:rPr>
-        <w:t>aoa</w:t>
-      </w:r>
-      <w:proofErr w:type="spellEnd"/>
-      <w:r>
-        <w:rPr>
-          <w:rFonts w:ascii="Courier" w:hAnsi="Courier" w:cs="Courier New"/>
-          <w:sz w:val="21"/>
-        </w:rPr>
-        <w:t>))],</w:t>
-      </w:r>
-    </w:p>
-    <w:p>
-      <w:pPr>
-        <w:rPr>
-          <w:rFonts w:ascii="Courier" w:hAnsi="Courier" w:cs="Courier New"/>
-          <w:sz w:val="21"/>
-        </w:rPr>
-      </w:pPr>
-      <w:r>
-        <w:rPr>
-          <w:rFonts w:ascii="Courier" w:hAnsi="Courier" w:cs="Courier New"/>
-          <w:sz w:val="21"/>
-        </w:rPr>
-        <w:t xml:space="preserve">                                   [</w:t>
-      </w:r>
-      <w:proofErr w:type="spellStart"/>
-      <w:r>
-        <w:rPr>
-          <w:rFonts w:ascii="Courier" w:hAnsi="Courier" w:cs="Courier New"/>
-          <w:sz w:val="21"/>
-        </w:rPr>
-        <w:t>np.cos</w:t>
-      </w:r>
-      <w:proofErr w:type="spellEnd"/>
-      <w:r>
-        <w:rPr>
-          <w:rFonts w:ascii="Courier" w:hAnsi="Courier" w:cs="Courier New"/>
-          <w:sz w:val="21"/>
-        </w:rPr>
-        <w:t>(</w:t>
-      </w:r>
-      <w:proofErr w:type="spellStart"/>
-      <w:r>
-        <w:rPr>
-          <w:rFonts w:ascii="Courier" w:hAnsi="Courier" w:cs="Courier New"/>
-          <w:sz w:val="21"/>
-        </w:rPr>
-        <w:t>ni</w:t>
-      </w:r>
-      <w:proofErr w:type="spellEnd"/>
-      <w:r>
-        <w:rPr>
-          <w:rFonts w:ascii="Courier" w:hAnsi="Courier" w:cs="Courier New"/>
-          <w:sz w:val="21"/>
-        </w:rPr>
-        <w:t>[</w:t>
-      </w:r>
-      <w:proofErr w:type="spellStart"/>
-      <w:r>
-        <w:rPr>
-          <w:rFonts w:ascii="Courier" w:hAnsi="Courier" w:cs="Courier New"/>
-          <w:sz w:val="21"/>
-        </w:rPr>
-        <w:t>i</w:t>
-      </w:r>
-      <w:proofErr w:type="spellEnd"/>
-      <w:r>
-        <w:rPr>
-          <w:rFonts w:ascii="Courier" w:hAnsi="Courier" w:cs="Courier New"/>
-          <w:sz w:val="21"/>
-        </w:rPr>
-        <w:t xml:space="preserve">]), </w:t>
-      </w:r>
-      <w:proofErr w:type="spellStart"/>
-      <w:r>
-        <w:rPr>
-          <w:rFonts w:ascii="Courier" w:hAnsi="Courier" w:cs="Courier New"/>
-          <w:sz w:val="21"/>
-        </w:rPr>
-        <w:t>np.sin</w:t>
-      </w:r>
-      <w:proofErr w:type="spellEnd"/>
-      <w:r>
-        <w:rPr>
-          <w:rFonts w:ascii="Courier" w:hAnsi="Courier" w:cs="Courier New"/>
-          <w:sz w:val="21"/>
-        </w:rPr>
-        <w:t>(</w:t>
-      </w:r>
-      <w:proofErr w:type="spellStart"/>
-      <w:r>
-        <w:rPr>
-          <w:rFonts w:ascii="Courier" w:hAnsi="Courier" w:cs="Courier New"/>
-          <w:sz w:val="21"/>
-        </w:rPr>
-        <w:t>ni</w:t>
-      </w:r>
-      <w:proofErr w:type="spellEnd"/>
-      <w:r>
-        <w:rPr>
-          <w:rFonts w:ascii="Courier" w:hAnsi="Courier" w:cs="Courier New"/>
-          <w:sz w:val="21"/>
-        </w:rPr>
-        <w:t>[</w:t>
-      </w:r>
-      <w:proofErr w:type="spellStart"/>
-      <w:r>
-        <w:rPr>
-          <w:rFonts w:ascii="Courier" w:hAnsi="Courier" w:cs="Courier New"/>
-          <w:sz w:val="21"/>
-        </w:rPr>
-        <w:t>i</w:t>
-      </w:r>
-      <w:proofErr w:type="spellEnd"/>
-      <w:r>
-        <w:rPr>
-          <w:rFonts w:ascii="Courier" w:hAnsi="Courier" w:cs="Courier New"/>
-          <w:sz w:val="21"/>
-        </w:rPr>
-        <w:t>])]))</w:t>
-      </w:r>
-    </w:p>
-    <w:p>
-      <w:pPr>
-        <w:rPr>
-          <w:rFonts w:asciiTheme="minorHAnsi" w:hAnsiTheme="minorHAnsi" w:cs="Courier New"/>
-        </w:rPr>
-      </w:pPr>
-    </w:p>
-    <w:p>
-      <w:pPr>
-        <w:rPr>
-          <w:rFonts w:asciiTheme="minorHAnsi" w:hAnsiTheme="minorHAnsi" w:cs="Courier New"/>
-        </w:rPr>
-      </w:pPr>
-      <w:r>
-        <w:rPr>
-          <w:rFonts w:asciiTheme="minorHAnsi" w:hAnsiTheme="minorHAnsi" w:cs="Courier New"/>
-        </w:rPr>
-        <w:t xml:space="preserve">Next, the dot product between the inverse of the </w:t>
-      </w:r>
-      <w:proofErr w:type="spellStart"/>
-      <w:r>
-        <w:rPr>
-          <w:rFonts w:asciiTheme="minorHAnsi" w:hAnsiTheme="minorHAnsi" w:cs="Courier New"/>
-        </w:rPr>
-        <w:t>a</w:t>
-      </w:r>
-      <w:r>
-        <w:rPr>
-          <w:rFonts w:asciiTheme="minorHAnsi" w:hAnsiTheme="minorHAnsi" w:cs="Courier New"/>
-          <w:vertAlign w:val="subscript"/>
-        </w:rPr>
-        <w:t>ij</w:t>
-      </w:r>
-      <w:proofErr w:type="spellEnd"/>
-      <w:r>
-        <w:rPr>
-          <w:rFonts w:asciiTheme="minorHAnsi" w:hAnsiTheme="minorHAnsi" w:cs="Courier New"/>
-        </w:rPr>
-        <w:t xml:space="preserve"> matrix and the previously obtained vector to obtain a vector of </w:t>
-      </w:r>
-      <w:r>
-        <w:rPr>
-          <w:rFonts w:asciiTheme="minorHAnsi" w:hAnsiTheme="minorHAnsi" w:cs="Courier New"/>
-        </w:rPr>
-        <w:sym w:font="Symbol" w:char="F047"/>
-      </w:r>
-      <w:r>
-        <w:rPr>
-          <w:rFonts w:asciiTheme="minorHAnsi" w:hAnsiTheme="minorHAnsi" w:cs="Courier New"/>
-        </w:rPr>
-        <w:t xml:space="preserve"> values for each panel</w:t>
-      </w:r>
-      <w:r>
-        <w:rPr>
-          <w:rFonts w:asciiTheme="minorHAnsi" w:hAnsiTheme="minorHAnsi" w:cs="Courier New"/>
-        </w:rPr>
-        <w:t>:</w:t>
-      </w:r>
-    </w:p>
-    <w:p>
-      <w:pPr>
-        <w:rPr>
-          <w:rFonts w:asciiTheme="minorHAnsi" w:hAnsiTheme="minorHAnsi" w:cs="Courier New"/>
-        </w:rPr>
-      </w:pPr>
-    </w:p>
-    <w:p>
-      <w:pPr>
-        <w:rPr>
-          <w:rFonts w:ascii="Courier" w:hAnsi="Courier" w:cs="Courier New"/>
-          <w:sz w:val="21"/>
-        </w:rPr>
-      </w:pPr>
-      <w:r>
-        <w:rPr>
-          <w:rFonts w:ascii="Courier" w:hAnsi="Courier" w:cs="Courier New"/>
-          <w:sz w:val="21"/>
-        </w:rPr>
-        <w:t xml:space="preserve">    </w:t>
-      </w:r>
-      <w:proofErr w:type="spellStart"/>
-      <w:r>
-        <w:rPr>
-          <w:rFonts w:ascii="Courier" w:hAnsi="Courier" w:cs="Courier New"/>
-          <w:sz w:val="21"/>
-        </w:rPr>
-        <w:t>aiji</w:t>
-      </w:r>
-      <w:proofErr w:type="spellEnd"/>
-      <w:r>
-        <w:rPr>
-          <w:rFonts w:ascii="Courier" w:hAnsi="Courier" w:cs="Courier New"/>
-          <w:sz w:val="21"/>
-        </w:rPr>
-        <w:t xml:space="preserve"> = </w:t>
-      </w:r>
-      <w:proofErr w:type="spellStart"/>
-      <w:r>
-        <w:rPr>
-          <w:rFonts w:ascii="Courier" w:hAnsi="Courier" w:cs="Courier New"/>
-          <w:sz w:val="21"/>
-        </w:rPr>
-        <w:t>np.linalg.inv</w:t>
-      </w:r>
-      <w:proofErr w:type="spellEnd"/>
-      <w:r>
-        <w:rPr>
-          <w:rFonts w:ascii="Courier" w:hAnsi="Courier" w:cs="Courier New"/>
-          <w:sz w:val="21"/>
-        </w:rPr>
-        <w:t>(</w:t>
-      </w:r>
-      <w:proofErr w:type="spellStart"/>
-      <w:r>
-        <w:rPr>
-          <w:rFonts w:ascii="Courier" w:hAnsi="Courier" w:cs="Courier New"/>
-          <w:sz w:val="21"/>
-        </w:rPr>
-        <w:t>aij</w:t>
-      </w:r>
-      <w:proofErr w:type="spellEnd"/>
-      <w:r>
-        <w:rPr>
-          <w:rFonts w:ascii="Courier" w:hAnsi="Courier" w:cs="Courier New"/>
-          <w:sz w:val="21"/>
-        </w:rPr>
-        <w:t>)</w:t>
-      </w:r>
-    </w:p>
-    <w:p>
-      <w:pPr>
-        <w:rPr>
-          <w:rFonts w:ascii="Courier" w:hAnsi="Courier" w:cs="Courier New"/>
-          <w:sz w:val="21"/>
-        </w:rPr>
-      </w:pPr>
-      <w:r>
-        <w:rPr>
-          <w:rFonts w:ascii="Courier" w:hAnsi="Courier" w:cs="Courier New"/>
-          <w:sz w:val="21"/>
-        </w:rPr>
-        <w:t xml:space="preserve">    gammas = </w:t>
-      </w:r>
-      <w:proofErr w:type="gramStart"/>
-      <w:r>
-        <w:rPr>
-          <w:rFonts w:ascii="Courier" w:hAnsi="Courier" w:cs="Courier New"/>
-          <w:sz w:val="21"/>
-        </w:rPr>
-        <w:t>np.dot(</w:t>
-      </w:r>
-      <w:proofErr w:type="spellStart"/>
-      <w:proofErr w:type="gramEnd"/>
-      <w:r>
-        <w:rPr>
-          <w:rFonts w:ascii="Courier" w:hAnsi="Courier" w:cs="Courier New"/>
-          <w:sz w:val="21"/>
-        </w:rPr>
-        <w:t>aiji</w:t>
-      </w:r>
-      <w:proofErr w:type="spellEnd"/>
-      <w:r>
-        <w:rPr>
-          <w:rFonts w:ascii="Courier" w:hAnsi="Courier" w:cs="Courier New"/>
-          <w:sz w:val="21"/>
-        </w:rPr>
-        <w:t xml:space="preserve">, </w:t>
-      </w:r>
-      <w:proofErr w:type="spellStart"/>
-      <w:r>
-        <w:rPr>
-          <w:rFonts w:ascii="Courier" w:hAnsi="Courier" w:cs="Courier New"/>
-          <w:sz w:val="21"/>
-        </w:rPr>
-        <w:t>umatrix</w:t>
-      </w:r>
-      <w:proofErr w:type="spellEnd"/>
-      <w:r>
-        <w:rPr>
-          <w:rFonts w:ascii="Courier" w:hAnsi="Courier" w:cs="Courier New"/>
-          <w:sz w:val="21"/>
-        </w:rPr>
-        <w:t>)</w:t>
+        <w:t xml:space="preserve">    gammas = np.dot(aiji, umatrix)</w:t>
       </w:r>
     </w:p>
     <w:p>
@@ -8791,7 +8305,6 @@
                 <w:color w:val="000000"/>
               </w:rPr>
             </w:pPr>
-            <w:proofErr w:type="spellStart"/>
             <w:r>
               <w:rPr>
                 <w:rFonts w:asciiTheme="minorHAnsi" w:eastAsia="Times New Roman" w:hAnsiTheme="minorHAnsi" w:cs="Courier New"/>
@@ -8799,7 +8312,6 @@
               </w:rPr>
               <w:t>AoA</w:t>
             </w:r>
-            <w:proofErr w:type="spellEnd"/>
           </w:p>
         </w:tc>
         <w:tc>
@@ -10311,7 +9823,6 @@
         </w:rPr>
         <w:sym w:font="Symbol" w:char="F044"/>
       </w:r>
-      <w:proofErr w:type="spellStart"/>
       <w:r>
         <w:rPr>
           <w:rFonts w:asciiTheme="minorHAnsi" w:hAnsiTheme="minorHAnsi" w:cs="Courier New"/>
@@ -10325,7 +9836,6 @@
         </w:rPr>
         <w:t>k</w:t>
       </w:r>
-      <w:proofErr w:type="spellEnd"/>
       <w:r>
         <w:rPr>
           <w:rFonts w:asciiTheme="minorHAnsi" w:hAnsiTheme="minorHAnsi" w:cs="Courier New"/>
@@ -10796,7 +10306,6 @@
         </w:rPr>
         <w:sym w:font="Symbol" w:char="F044"/>
       </w:r>
-      <w:proofErr w:type="spellStart"/>
       <w:r>
         <w:rPr>
           <w:rFonts w:asciiTheme="minorHAnsi" w:hAnsiTheme="minorHAnsi" w:cs="Courier New"/>
@@ -10810,7 +10319,6 @@
         </w:rPr>
         <w:t>k</w:t>
       </w:r>
-      <w:proofErr w:type="spellEnd"/>
       <w:r>
         <w:rPr>
           <w:rFonts w:asciiTheme="minorHAnsi" w:hAnsiTheme="minorHAnsi" w:cs="Courier New"/>
@@ -10830,7 +10338,6 @@
         </w:rPr>
         <w:t>’/</w:t>
       </w:r>
-      <w:proofErr w:type="spellStart"/>
       <w:r>
         <w:rPr>
           <w:rFonts w:asciiTheme="minorHAnsi" w:hAnsiTheme="minorHAnsi" w:cs="Courier New"/>
@@ -10844,19 +10351,11 @@
         </w:rPr>
         <w:t>k</w:t>
       </w:r>
-      <w:proofErr w:type="spellEnd"/>
-      <w:r>
-        <w:rPr>
-          <w:rFonts w:asciiTheme="minorHAnsi" w:hAnsiTheme="minorHAnsi" w:cs="Courier New"/>
-        </w:rPr>
-        <w:t xml:space="preserve"> where </w:t>
-      </w:r>
-      <w:proofErr w:type="spellStart"/>
-      <w:r>
-        <w:rPr>
-          <w:rFonts w:asciiTheme="minorHAnsi" w:hAnsiTheme="minorHAnsi" w:cs="Courier New"/>
-        </w:rPr>
-        <w:t>w</w:t>
+      <w:r>
+        <w:rPr>
+          <w:rFonts w:asciiTheme="minorHAnsi" w:hAnsiTheme="minorHAnsi" w:cs="Courier New"/>
+        </w:rPr>
+        <w:t xml:space="preserve"> where w</w:t>
       </w:r>
       <w:r>
         <w:rPr>
@@ -10865,7 +10364,6 @@
         </w:rPr>
         <w:t>k</w:t>
       </w:r>
-      <w:proofErr w:type="spellEnd"/>
       <w:r>
         <w:rPr>
           <w:rFonts w:asciiTheme="minorHAnsi" w:hAnsiTheme="minorHAnsi" w:cs="Courier New"/>
@@ -11046,14 +10544,7 @@
         <w:rPr>
           <w:rFonts w:asciiTheme="minorHAnsi" w:hAnsiTheme="minorHAnsi" w:cs="Courier New"/>
         </w:rPr>
-        <w:t xml:space="preserve">This </w:t>
-      </w:r>
-      <w:proofErr w:type="spellStart"/>
-      <w:r>
-        <w:rPr>
-          <w:rFonts w:asciiTheme="minorHAnsi" w:hAnsiTheme="minorHAnsi" w:cs="Courier New"/>
-        </w:rPr>
-        <w:t>c</w:t>
+        <w:t>This c</w:t>
       </w:r>
       <w:r>
         <w:rPr>
@@ -11062,7 +10553,6 @@
         </w:rPr>
         <w:t>p</w:t>
       </w:r>
-      <w:proofErr w:type="spellEnd"/>
       <w:r>
         <w:rPr>
           <w:rFonts w:asciiTheme="minorHAnsi" w:hAnsiTheme="minorHAnsi" w:cs="Courier New"/>
@@ -11089,88 +10579,22 @@
           <w:rFonts w:ascii="Courier" w:hAnsi="Courier" w:cs="Courier New"/>
           <w:sz w:val="21"/>
         </w:rPr>
-        <w:t xml:space="preserve">    </w:t>
-      </w:r>
-      <w:proofErr w:type="spellStart"/>
-      <w:r>
+        <w:t xml:space="preserve">    for k in range(len(gammas)):</w:t>
+      </w:r>
+    </w:p>
+    <w:p>
+      <w:pPr>
         <w:rPr>
           <w:rFonts w:ascii="Courier" w:hAnsi="Courier" w:cs="Courier New"/>
           <w:sz w:val="21"/>
         </w:rPr>
-        <w:t>for k</w:t>
-      </w:r>
-      <w:proofErr w:type="spellEnd"/>
+      </w:pPr>
       <w:r>
         <w:rPr>
           <w:rFonts w:ascii="Courier" w:hAnsi="Courier" w:cs="Courier New"/>
           <w:sz w:val="21"/>
         </w:rPr>
-        <w:t xml:space="preserve"> in range(</w:t>
-      </w:r>
-      <w:proofErr w:type="spellStart"/>
-      <w:r>
-        <w:rPr>
-          <w:rFonts w:ascii="Courier" w:hAnsi="Courier" w:cs="Courier New"/>
-          <w:sz w:val="21"/>
-        </w:rPr>
-        <w:t>len</w:t>
-      </w:r>
-      <w:proofErr w:type="spellEnd"/>
-      <w:r>
-        <w:rPr>
-          <w:rFonts w:ascii="Courier" w:hAnsi="Courier" w:cs="Courier New"/>
-          <w:sz w:val="21"/>
-        </w:rPr>
-        <w:t>(gammas)):</w:t>
-      </w:r>
-    </w:p>
-    <w:p>
-      <w:pPr>
-        <w:rPr>
-          <w:rFonts w:ascii="Courier" w:hAnsi="Courier" w:cs="Courier New"/>
-          <w:sz w:val="21"/>
-        </w:rPr>
-      </w:pPr>
-      <w:r>
-        <w:rPr>
-          <w:rFonts w:ascii="Courier" w:hAnsi="Courier" w:cs="Courier New"/>
-          <w:sz w:val="21"/>
-        </w:rPr>
-        <w:t xml:space="preserve">        </w:t>
-      </w:r>
-      <w:proofErr w:type="spellStart"/>
-      <w:proofErr w:type="gramStart"/>
-      <w:r>
-        <w:rPr>
-          <w:rFonts w:ascii="Courier" w:hAnsi="Courier" w:cs="Courier New"/>
-          <w:sz w:val="21"/>
-        </w:rPr>
-        <w:t>cp.append</w:t>
-      </w:r>
-      <w:proofErr w:type="spellEnd"/>
-      <w:proofErr w:type="gramEnd"/>
-      <w:r>
-        <w:rPr>
-          <w:rFonts w:ascii="Courier" w:hAnsi="Courier" w:cs="Courier New"/>
-          <w:sz w:val="21"/>
-        </w:rPr>
-        <w:t xml:space="preserve">(2 * gammas[k] / (u * </w:t>
-      </w:r>
-      <w:proofErr w:type="spellStart"/>
-      <w:r>
-        <w:rPr>
-          <w:rFonts w:ascii="Courier" w:hAnsi="Courier" w:cs="Courier New"/>
-          <w:sz w:val="21"/>
-        </w:rPr>
-        <w:t>plm</w:t>
-      </w:r>
-      <w:proofErr w:type="spellEnd"/>
-      <w:r>
-        <w:rPr>
-          <w:rFonts w:ascii="Courier" w:hAnsi="Courier" w:cs="Courier New"/>
-          <w:sz w:val="21"/>
-        </w:rPr>
-        <w:t>[k]))</w:t>
+        <w:t xml:space="preserve">        cp.append(2 * gammas[k] / (u * plm[k]))</w:t>
       </w:r>
     </w:p>
     <w:p>
@@ -11292,23 +10716,7 @@
           <w:rFonts w:asciiTheme="minorHAnsi" w:hAnsiTheme="minorHAnsi" w:cs="Courier New"/>
           <w:color w:val="000000"/>
         </w:rPr>
-        <w:t xml:space="preserve">. Compare this to the expected lift coefficient for a </w:t>
-      </w:r>
-      <w:proofErr w:type="gramStart"/>
-      <w:r>
-        <w:rPr>
-          <w:rFonts w:asciiTheme="minorHAnsi" w:hAnsiTheme="minorHAnsi" w:cs="Courier New"/>
-          <w:color w:val="000000"/>
-        </w:rPr>
-        <w:t>two dimensional</w:t>
-      </w:r>
-      <w:proofErr w:type="gramEnd"/>
-      <w:r>
-        <w:rPr>
-          <w:rFonts w:asciiTheme="minorHAnsi" w:hAnsiTheme="minorHAnsi" w:cs="Courier New"/>
-          <w:color w:val="000000"/>
-        </w:rPr>
-        <w:t xml:space="preserve"> flat plate at the same angle of attack. </w:t>
+        <w:t xml:space="preserve">. Compare this to the expected lift coefficient for a two dimensional flat plate at the same angle of attack. </w:t>
       </w:r>
       <w:r>
         <w:rPr>
@@ -11478,23 +10886,22 @@
           <w:rFonts w:ascii="Courier" w:hAnsi="Courier" w:cs="Courier New"/>
           <w:sz w:val="21"/>
         </w:rPr>
-        <w:t xml:space="preserve">    for j in range(</w:t>
-      </w:r>
-      <w:proofErr w:type="spellStart"/>
-      <w:r>
+        <w:t xml:space="preserve">    for j in range(len(gammas)):</w:t>
+      </w:r>
+    </w:p>
+    <w:p>
+      <w:pPr>
         <w:rPr>
           <w:rFonts w:ascii="Courier" w:hAnsi="Courier" w:cs="Courier New"/>
           <w:sz w:val="21"/>
         </w:rPr>
-        <w:t>len</w:t>
-      </w:r>
-      <w:proofErr w:type="spellEnd"/>
+      </w:pPr>
       <w:r>
         <w:rPr>
           <w:rFonts w:ascii="Courier" w:hAnsi="Courier" w:cs="Courier New"/>
           <w:sz w:val="21"/>
         </w:rPr>
-        <w:t>(gammas)):</w:t>
+        <w:t xml:space="preserve">        gammat += gammas[j]</w:t>
       </w:r>
     </w:p>
     <w:p>
@@ -11509,72 +10916,7 @@
           <w:rFonts w:ascii="Courier" w:hAnsi="Courier" w:cs="Courier New"/>
           <w:sz w:val="21"/>
         </w:rPr>
-        <w:t xml:space="preserve">        </w:t>
-      </w:r>
-      <w:proofErr w:type="spellStart"/>
-      <w:r>
-        <w:rPr>
-          <w:rFonts w:ascii="Courier" w:hAnsi="Courier" w:cs="Courier New"/>
-          <w:sz w:val="21"/>
-        </w:rPr>
-        <w:t>gammat</w:t>
-      </w:r>
-      <w:proofErr w:type="spellEnd"/>
-      <w:r>
-        <w:rPr>
-          <w:rFonts w:ascii="Courier" w:hAnsi="Courier" w:cs="Courier New"/>
-          <w:sz w:val="21"/>
-        </w:rPr>
-        <w:t xml:space="preserve"> += gammas[j]</w:t>
-      </w:r>
-    </w:p>
-    <w:p>
-      <w:pPr>
-        <w:rPr>
-          <w:rFonts w:ascii="Courier" w:hAnsi="Courier" w:cs="Courier New"/>
-          <w:sz w:val="21"/>
-        </w:rPr>
-      </w:pPr>
-      <w:r>
-        <w:rPr>
-          <w:rFonts w:ascii="Courier" w:hAnsi="Courier" w:cs="Courier New"/>
-          <w:sz w:val="21"/>
-        </w:rPr>
-        <w:t xml:space="preserve">    </w:t>
-      </w:r>
-      <w:proofErr w:type="spellStart"/>
-      <w:proofErr w:type="gramStart"/>
-      <w:r>
-        <w:rPr>
-          <w:rFonts w:ascii="Courier" w:hAnsi="Courier" w:cs="Courier New"/>
-          <w:sz w:val="21"/>
-        </w:rPr>
-        <w:t>tliftm.append</w:t>
-      </w:r>
-      <w:proofErr w:type="spellEnd"/>
-      <w:proofErr w:type="gramEnd"/>
-      <w:r>
-        <w:rPr>
-          <w:rFonts w:ascii="Courier" w:hAnsi="Courier" w:cs="Courier New"/>
-          <w:sz w:val="21"/>
-        </w:rPr>
-        <w:t>(</w:t>
-      </w:r>
-      <w:proofErr w:type="spellStart"/>
-      <w:r>
-        <w:rPr>
-          <w:rFonts w:ascii="Courier" w:hAnsi="Courier" w:cs="Courier New"/>
-          <w:sz w:val="21"/>
-        </w:rPr>
-        <w:t>gammat</w:t>
-      </w:r>
-      <w:proofErr w:type="spellEnd"/>
-      <w:r>
-        <w:rPr>
-          <w:rFonts w:ascii="Courier" w:hAnsi="Courier" w:cs="Courier New"/>
-          <w:sz w:val="21"/>
-        </w:rPr>
-        <w:t xml:space="preserve"> * u * 1000)</w:t>
+        <w:t xml:space="preserve">    tliftm.append(gammat * u * 1000)</w:t>
       </w:r>
     </w:p>
     <w:p>
@@ -11648,25 +10990,24 @@
           <w:color w:val="000000"/>
           <w:sz w:val="21"/>
         </w:rPr>
-        <w:t xml:space="preserve">Lift with </w:t>
-      </w:r>
-      <w:proofErr w:type="spellStart"/>
-      <w:r>
+        <w:t>Lift with AoA = 0.0: 39.64</w:t>
+      </w:r>
+    </w:p>
+    <w:p>
+      <w:pPr>
         <w:rPr>
           <w:rFonts w:ascii="Courier" w:eastAsia="MS Mincho" w:hAnsi="Courier" w:cs="Courier New"/>
           <w:color w:val="000000"/>
           <w:sz w:val="21"/>
         </w:rPr>
-        <w:t>AoA</w:t>
-      </w:r>
-      <w:proofErr w:type="spellEnd"/>
+      </w:pPr>
       <w:r>
         <w:rPr>
           <w:rFonts w:ascii="Courier" w:eastAsia="MS Mincho" w:hAnsi="Courier" w:cs="Courier New"/>
           <w:color w:val="000000"/>
           <w:sz w:val="21"/>
         </w:rPr>
-        <w:t xml:space="preserve"> = 0.0: 39.64</w:t>
+        <w:t>Flat Plate Lift with AoA = 0.0: 0.00</w:t>
       </w:r>
     </w:p>
     <w:p>
@@ -11683,25 +11024,24 @@
           <w:color w:val="000000"/>
           <w:sz w:val="21"/>
         </w:rPr>
-        <w:t xml:space="preserve">Flat Plate Lift with </w:t>
-      </w:r>
-      <w:proofErr w:type="spellStart"/>
-      <w:r>
+        <w:t>Lift with AoA = 2.0: 94.60</w:t>
+      </w:r>
+    </w:p>
+    <w:p>
+      <w:pPr>
         <w:rPr>
           <w:rFonts w:ascii="Courier" w:eastAsia="MS Mincho" w:hAnsi="Courier" w:cs="Courier New"/>
           <w:color w:val="000000"/>
           <w:sz w:val="21"/>
         </w:rPr>
-        <w:t>AoA</w:t>
-      </w:r>
-      <w:proofErr w:type="spellEnd"/>
+      </w:pPr>
       <w:r>
         <w:rPr>
           <w:rFonts w:ascii="Courier" w:eastAsia="MS Mincho" w:hAnsi="Courier" w:cs="Courier New"/>
           <w:color w:val="000000"/>
           <w:sz w:val="21"/>
         </w:rPr>
-        <w:t xml:space="preserve"> = 0.0: 0.00</w:t>
+        <w:t>Flat Plate Lift with AoA = 2.0: 54.82</w:t>
       </w:r>
     </w:p>
     <w:p>
@@ -11718,130 +11058,24 @@
           <w:color w:val="000000"/>
           <w:sz w:val="21"/>
         </w:rPr>
-        <w:t xml:space="preserve">Lift with </w:t>
-      </w:r>
-      <w:proofErr w:type="spellStart"/>
-      <w:r>
+        <w:t>Lift with AoA = 5.0: 176.80</w:t>
+      </w:r>
+    </w:p>
+    <w:p>
+      <w:pPr>
         <w:rPr>
           <w:rFonts w:ascii="Courier" w:eastAsia="MS Mincho" w:hAnsi="Courier" w:cs="Courier New"/>
           <w:color w:val="000000"/>
           <w:sz w:val="21"/>
         </w:rPr>
-        <w:t>AoA</w:t>
-      </w:r>
-      <w:proofErr w:type="spellEnd"/>
+      </w:pPr>
       <w:r>
         <w:rPr>
           <w:rFonts w:ascii="Courier" w:eastAsia="MS Mincho" w:hAnsi="Courier" w:cs="Courier New"/>
           <w:color w:val="000000"/>
           <w:sz w:val="21"/>
         </w:rPr>
-        <w:t xml:space="preserve"> = 2.0: 94.60</w:t>
-      </w:r>
-    </w:p>
-    <w:p>
-      <w:pPr>
-        <w:rPr>
-          <w:rFonts w:ascii="Courier" w:eastAsia="MS Mincho" w:hAnsi="Courier" w:cs="Courier New"/>
-          <w:color w:val="000000"/>
-          <w:sz w:val="21"/>
-        </w:rPr>
-      </w:pPr>
-      <w:r>
-        <w:rPr>
-          <w:rFonts w:ascii="Courier" w:eastAsia="MS Mincho" w:hAnsi="Courier" w:cs="Courier New"/>
-          <w:color w:val="000000"/>
-          <w:sz w:val="21"/>
-        </w:rPr>
-        <w:t xml:space="preserve">Flat Plate Lift with </w:t>
-      </w:r>
-      <w:proofErr w:type="spellStart"/>
-      <w:r>
-        <w:rPr>
-          <w:rFonts w:ascii="Courier" w:eastAsia="MS Mincho" w:hAnsi="Courier" w:cs="Courier New"/>
-          <w:color w:val="000000"/>
-          <w:sz w:val="21"/>
-        </w:rPr>
-        <w:t>AoA</w:t>
-      </w:r>
-      <w:proofErr w:type="spellEnd"/>
-      <w:r>
-        <w:rPr>
-          <w:rFonts w:ascii="Courier" w:eastAsia="MS Mincho" w:hAnsi="Courier" w:cs="Courier New"/>
-          <w:color w:val="000000"/>
-          <w:sz w:val="21"/>
-        </w:rPr>
-        <w:t xml:space="preserve"> = 2.0: 54.82</w:t>
-      </w:r>
-    </w:p>
-    <w:p>
-      <w:pPr>
-        <w:rPr>
-          <w:rFonts w:ascii="Courier" w:eastAsia="MS Mincho" w:hAnsi="Courier" w:cs="Courier New"/>
-          <w:color w:val="000000"/>
-          <w:sz w:val="21"/>
-        </w:rPr>
-      </w:pPr>
-      <w:r>
-        <w:rPr>
-          <w:rFonts w:ascii="Courier" w:eastAsia="MS Mincho" w:hAnsi="Courier" w:cs="Courier New"/>
-          <w:color w:val="000000"/>
-          <w:sz w:val="21"/>
-        </w:rPr>
-        <w:t xml:space="preserve">Lift with </w:t>
-      </w:r>
-      <w:proofErr w:type="spellStart"/>
-      <w:r>
-        <w:rPr>
-          <w:rFonts w:ascii="Courier" w:eastAsia="MS Mincho" w:hAnsi="Courier" w:cs="Courier New"/>
-          <w:color w:val="000000"/>
-          <w:sz w:val="21"/>
-        </w:rPr>
-        <w:t>AoA</w:t>
-      </w:r>
-      <w:proofErr w:type="spellEnd"/>
-      <w:r>
-        <w:rPr>
-          <w:rFonts w:ascii="Courier" w:eastAsia="MS Mincho" w:hAnsi="Courier" w:cs="Courier New"/>
-          <w:color w:val="000000"/>
-          <w:sz w:val="21"/>
-        </w:rPr>
-        <w:t xml:space="preserve"> = 5.0: 176.80</w:t>
-      </w:r>
-    </w:p>
-    <w:p>
-      <w:pPr>
-        <w:rPr>
-          <w:rFonts w:ascii="Courier" w:eastAsia="MS Mincho" w:hAnsi="Courier" w:cs="Courier New"/>
-          <w:color w:val="000000"/>
-          <w:sz w:val="21"/>
-        </w:rPr>
-      </w:pPr>
-      <w:r>
-        <w:rPr>
-          <w:rFonts w:ascii="Courier" w:eastAsia="MS Mincho" w:hAnsi="Courier" w:cs="Courier New"/>
-          <w:color w:val="000000"/>
-          <w:sz w:val="21"/>
-        </w:rPr>
-        <w:t xml:space="preserve">Flat Plate Lift with </w:t>
-      </w:r>
-      <w:proofErr w:type="spellStart"/>
-      <w:r>
-        <w:rPr>
-          <w:rFonts w:ascii="Courier" w:eastAsia="MS Mincho" w:hAnsi="Courier" w:cs="Courier New"/>
-          <w:color w:val="000000"/>
-          <w:sz w:val="21"/>
-        </w:rPr>
-        <w:t>AoA</w:t>
-      </w:r>
-      <w:proofErr w:type="spellEnd"/>
-      <w:r>
-        <w:rPr>
-          <w:rFonts w:ascii="Courier" w:eastAsia="MS Mincho" w:hAnsi="Courier" w:cs="Courier New"/>
-          <w:color w:val="000000"/>
-          <w:sz w:val="21"/>
-        </w:rPr>
-        <w:t xml:space="preserve"> = 5.0: 136.90</w:t>
+        <w:t>Flat Plate Lift with AoA = 5.0: 136.90</w:t>
       </w:r>
     </w:p>
     <w:p>
@@ -11892,23 +11126,7 @@
           <w:rFonts w:asciiTheme="minorHAnsi" w:eastAsia="MS Mincho" w:hAnsiTheme="minorHAnsi" w:cs="Courier New"/>
           <w:color w:val="000000"/>
         </w:rPr>
-        <w:t xml:space="preserve"> greater than a </w:t>
-      </w:r>
-      <w:proofErr w:type="gramStart"/>
-      <w:r>
-        <w:rPr>
-          <w:rFonts w:asciiTheme="minorHAnsi" w:eastAsia="MS Mincho" w:hAnsiTheme="minorHAnsi" w:cs="Courier New"/>
-          <w:color w:val="000000"/>
-        </w:rPr>
-        <w:t>two dimensional</w:t>
-      </w:r>
-      <w:proofErr w:type="gramEnd"/>
-      <w:r>
-        <w:rPr>
-          <w:rFonts w:asciiTheme="minorHAnsi" w:eastAsia="MS Mincho" w:hAnsiTheme="minorHAnsi" w:cs="Courier New"/>
-          <w:color w:val="000000"/>
-        </w:rPr>
-        <w:t xml:space="preserve"> flat plate</w:t>
+        <w:t xml:space="preserve"> greater than a two dimensional flat plate</w:t>
       </w:r>
       <w:r>
         <w:rPr>
@@ -12052,21 +11270,7 @@
         <w:rPr>
           <w:rFonts w:asciiTheme="minorHAnsi" w:hAnsiTheme="minorHAnsi" w:cs="Courier New"/>
         </w:rPr>
-        <w:t xml:space="preserve">drag force can be found using an equation on page 221 of </w:t>
-      </w:r>
-      <w:proofErr w:type="spellStart"/>
-      <w:r>
-        <w:rPr>
-          <w:rFonts w:asciiTheme="minorHAnsi" w:hAnsiTheme="minorHAnsi" w:cs="Courier New"/>
-        </w:rPr>
-        <w:t>Nuun</w:t>
-      </w:r>
-      <w:proofErr w:type="spellEnd"/>
-      <w:r>
-        <w:rPr>
-          <w:rFonts w:asciiTheme="minorHAnsi" w:hAnsiTheme="minorHAnsi" w:cs="Courier New"/>
-        </w:rPr>
-        <w:t>:</w:t>
+        <w:t>drag force can be found using an equation on page 221 of Nuun:</w:t>
       </w:r>
     </w:p>
     <w:p>
@@ -12248,14 +11452,7 @@
         <w:rPr>
           <w:rFonts w:asciiTheme="minorHAnsi" w:hAnsiTheme="minorHAnsi" w:cs="Courier New"/>
         </w:rPr>
-        <w:t xml:space="preserve">Where </w:t>
-      </w:r>
-      <w:proofErr w:type="spellStart"/>
-      <w:r>
-        <w:rPr>
-          <w:rFonts w:asciiTheme="minorHAnsi" w:hAnsiTheme="minorHAnsi" w:cs="Courier New"/>
-        </w:rPr>
-        <w:t>D</w:t>
+        <w:t>Where D</w:t>
       </w:r>
       <w:r>
         <w:rPr>
@@ -12264,19 +11461,11 @@
         </w:rPr>
         <w:t>f</w:t>
       </w:r>
-      <w:proofErr w:type="spellEnd"/>
-      <w:r>
-        <w:rPr>
-          <w:rFonts w:asciiTheme="minorHAnsi" w:hAnsiTheme="minorHAnsi" w:cs="Courier New"/>
-        </w:rPr>
-        <w:t xml:space="preserve"> is the drag force, b is the plate width (span length), L is the plate length (chord length), and </w:t>
-      </w:r>
-      <w:proofErr w:type="spellStart"/>
-      <w:r>
-        <w:rPr>
-          <w:rFonts w:asciiTheme="minorHAnsi" w:hAnsiTheme="minorHAnsi" w:cs="Courier New"/>
-        </w:rPr>
-        <w:t>C</w:t>
+      <w:r>
+        <w:rPr>
+          <w:rFonts w:asciiTheme="minorHAnsi" w:hAnsiTheme="minorHAnsi" w:cs="Courier New"/>
+        </w:rPr>
+        <w:t xml:space="preserve"> is the drag force, b is the plate width (span length), L is the plate length (chord length), and C</w:t>
       </w:r>
       <w:r>
         <w:rPr>
@@ -12285,7 +11474,6 @@
         </w:rPr>
         <w:t>f</w:t>
       </w:r>
-      <w:proofErr w:type="spellEnd"/>
       <w:r>
         <w:rPr>
           <w:rFonts w:asciiTheme="minorHAnsi" w:hAnsiTheme="minorHAnsi" w:cs="Courier New"/>
@@ -12413,14 +11601,7 @@
         <w:rPr>
           <w:rFonts w:asciiTheme="minorHAnsi" w:hAnsiTheme="minorHAnsi" w:cs="Courier New"/>
         </w:rPr>
-        <w:t xml:space="preserve">Where the Reynolds number </w:t>
-      </w:r>
-      <w:proofErr w:type="spellStart"/>
-      <w:r>
-        <w:rPr>
-          <w:rFonts w:asciiTheme="minorHAnsi" w:hAnsiTheme="minorHAnsi" w:cs="Courier New"/>
-        </w:rPr>
-        <w:t>Re</w:t>
+        <w:t>Where the Reynolds number Re</w:t>
       </w:r>
       <w:r>
         <w:rPr>
@@ -12429,7 +11610,6 @@
         </w:rPr>
         <w:t>L</w:t>
       </w:r>
-      <w:proofErr w:type="spellEnd"/>
       <w:r>
         <w:rPr>
           <w:rFonts w:asciiTheme="minorHAnsi" w:hAnsiTheme="minorHAnsi" w:cs="Courier New"/>
@@ -12581,43 +11761,2971 @@
         <w:rPr>
           <w:rFonts w:asciiTheme="minorHAnsi" w:hAnsiTheme="minorHAnsi" w:cs="Courier New"/>
         </w:rPr>
-        <w:t xml:space="preserve"> </w:t>
+        <w:t xml:space="preserve"> 2 orders of magnitude greater than the drag force in this case, which is an excellent lift/drag ratio.</w:t>
+      </w:r>
+      <w:r>
+        <w:rPr>
+          <w:rFonts w:asciiTheme="minorHAnsi" w:hAnsiTheme="minorHAnsi" w:cs="Courier New"/>
+        </w:rPr>
+        <w:br w:type="page"/>
+      </w:r>
+    </w:p>
+    <w:p>
+      <w:pPr>
+        <w:rPr>
+          <w:rFonts w:asciiTheme="minorHAnsi" w:hAnsiTheme="minorHAnsi" w:cs="Courier New"/>
+        </w:rPr>
+      </w:pPr>
+      <w:r>
+        <w:rPr>
+          <w:rFonts w:asciiTheme="minorHAnsi" w:hAnsiTheme="minorHAnsi" w:cs="Courier New"/>
+        </w:rPr>
+        <w:lastRenderedPageBreak/>
+        <w:t>Below is the code used to obtain the solutions to all of the above problems:</w:t>
+      </w:r>
+    </w:p>
+    <w:p>
+      <w:pPr>
+        <w:rPr>
+          <w:rFonts w:asciiTheme="minorHAnsi" w:hAnsiTheme="minorHAnsi" w:cs="Courier New"/>
+        </w:rPr>
+      </w:pPr>
+    </w:p>
+    <w:p>
+      <w:pPr>
+        <w:rPr>
+          <w:rFonts w:ascii="Courier" w:hAnsi="Courier" w:cs="Courier New"/>
+          <w:sz w:val="18"/>
+          <w:szCs w:val="20"/>
+        </w:rPr>
+      </w:pPr>
+      <w:r>
+        <w:rPr>
+          <w:rFonts w:ascii="Courier" w:hAnsi="Courier" w:cs="Courier New"/>
+          <w:sz w:val="18"/>
+          <w:szCs w:val="20"/>
+        </w:rPr>
+        <w:t>#!/usr/bin/env python3</w:t>
+      </w:r>
+    </w:p>
+    <w:p>
+      <w:pPr>
+        <w:rPr>
+          <w:rFonts w:ascii="Courier" w:hAnsi="Courier" w:cs="Courier New"/>
+          <w:sz w:val="18"/>
+          <w:szCs w:val="20"/>
+        </w:rPr>
+      </w:pPr>
+      <w:r>
+        <w:rPr>
+          <w:rFonts w:ascii="Courier" w:hAnsi="Courier" w:cs="Courier New"/>
+          <w:sz w:val="18"/>
+          <w:szCs w:val="20"/>
+        </w:rPr>
+        <w:t># -*- coding: utf-8 -*-</w:t>
+      </w:r>
+    </w:p>
+    <w:p>
+      <w:pPr>
+        <w:rPr>
+          <w:rFonts w:ascii="Courier" w:hAnsi="Courier" w:cs="Courier New"/>
+          <w:sz w:val="18"/>
+          <w:szCs w:val="20"/>
+        </w:rPr>
+      </w:pPr>
+      <w:r>
+        <w:rPr>
+          <w:rFonts w:ascii="Courier" w:hAnsi="Courier" w:cs="Courier New"/>
+          <w:sz w:val="18"/>
+          <w:szCs w:val="20"/>
+        </w:rPr>
+        <w:t>"""</w:t>
+      </w:r>
+    </w:p>
+    <w:p>
+      <w:pPr>
+        <w:rPr>
+          <w:rFonts w:ascii="Courier" w:hAnsi="Courier" w:cs="Courier New"/>
+          <w:sz w:val="18"/>
+          <w:szCs w:val="20"/>
+        </w:rPr>
+      </w:pPr>
+      <w:r>
+        <w:rPr>
+          <w:rFonts w:ascii="Courier" w:hAnsi="Courier" w:cs="Courier New"/>
+          <w:sz w:val="18"/>
+          <w:szCs w:val="20"/>
+        </w:rPr>
+        <w:t>Created on Mon Oct 31 11:47:02 2016</w:t>
+      </w:r>
+    </w:p>
+    <w:p>
+      <w:pPr>
+        <w:rPr>
+          <w:rFonts w:ascii="Courier" w:hAnsi="Courier" w:cs="Courier New"/>
+          <w:sz w:val="18"/>
+          <w:szCs w:val="20"/>
+        </w:rPr>
+      </w:pPr>
+    </w:p>
+    <w:p>
+      <w:pPr>
+        <w:rPr>
+          <w:rFonts w:ascii="Courier" w:hAnsi="Courier" w:cs="Courier New"/>
+          <w:sz w:val="18"/>
+          <w:szCs w:val="20"/>
+        </w:rPr>
+      </w:pPr>
+      <w:r>
+        <w:rPr>
+          <w:rFonts w:ascii="Courier" w:hAnsi="Courier" w:cs="Courier New"/>
+          <w:sz w:val="18"/>
+          <w:szCs w:val="20"/>
+        </w:rPr>
+        <w:t>@author: Andrew Alferman and Nathan Schorn</w:t>
+      </w:r>
+    </w:p>
+    <w:p>
+      <w:pPr>
+        <w:rPr>
+          <w:rFonts w:ascii="Courier" w:hAnsi="Courier" w:cs="Courier New"/>
+          <w:sz w:val="18"/>
+          <w:szCs w:val="20"/>
+        </w:rPr>
+      </w:pPr>
+      <w:r>
+        <w:rPr>
+          <w:rFonts w:ascii="Courier" w:hAnsi="Courier" w:cs="Courier New"/>
+          <w:sz w:val="18"/>
+          <w:szCs w:val="20"/>
+        </w:rPr>
+        <w:t>"""</w:t>
+      </w:r>
+    </w:p>
+    <w:p>
+      <w:pPr>
+        <w:rPr>
+          <w:rFonts w:ascii="Courier" w:hAnsi="Courier" w:cs="Courier New"/>
+          <w:sz w:val="18"/>
+          <w:szCs w:val="20"/>
+        </w:rPr>
+      </w:pPr>
+    </w:p>
+    <w:p>
+      <w:pPr>
+        <w:rPr>
+          <w:rFonts w:ascii="Courier" w:hAnsi="Courier" w:cs="Courier New"/>
+          <w:sz w:val="18"/>
+          <w:szCs w:val="20"/>
+        </w:rPr>
+      </w:pPr>
+      <w:r>
+        <w:rPr>
+          <w:rFonts w:ascii="Courier" w:hAnsi="Courier" w:cs="Courier New"/>
+          <w:sz w:val="18"/>
+          <w:szCs w:val="20"/>
+        </w:rPr>
+        <w:t>import numpy as np</w:t>
+      </w:r>
+    </w:p>
+    <w:p>
+      <w:pPr>
+        <w:rPr>
+          <w:rFonts w:ascii="Courier" w:hAnsi="Courier" w:cs="Courier New"/>
+          <w:sz w:val="18"/>
+          <w:szCs w:val="20"/>
+        </w:rPr>
+      </w:pPr>
+      <w:r>
+        <w:rPr>
+          <w:rFonts w:ascii="Courier" w:hAnsi="Courier" w:cs="Courier New"/>
+          <w:sz w:val="18"/>
+          <w:szCs w:val="20"/>
+        </w:rPr>
+        <w:t>import matplotlib.pyplot as plt</w:t>
+      </w:r>
+    </w:p>
+    <w:p>
+      <w:pPr>
+        <w:rPr>
+          <w:rFonts w:ascii="Courier" w:hAnsi="Courier" w:cs="Courier New"/>
+          <w:sz w:val="18"/>
+          <w:szCs w:val="20"/>
+        </w:rPr>
+      </w:pPr>
+    </w:p>
+    <w:p>
+      <w:pPr>
+        <w:rPr>
+          <w:rFonts w:ascii="Courier" w:hAnsi="Courier" w:cs="Courier New"/>
+          <w:sz w:val="18"/>
+          <w:szCs w:val="20"/>
+        </w:rPr>
+      </w:pPr>
+      <w:r>
+        <w:rPr>
+          <w:rFonts w:ascii="Courier" w:hAnsi="Courier" w:cs="Courier New"/>
+          <w:sz w:val="18"/>
+          <w:szCs w:val="20"/>
+        </w:rPr>
+        <w:t># Global variables</w:t>
+      </w:r>
+    </w:p>
+    <w:p>
+      <w:pPr>
+        <w:rPr>
+          <w:rFonts w:ascii="Courier" w:hAnsi="Courier" w:cs="Courier New"/>
+          <w:sz w:val="18"/>
+          <w:szCs w:val="20"/>
+        </w:rPr>
+      </w:pPr>
+      <w:r>
+        <w:rPr>
+          <w:rFonts w:ascii="Courier" w:hAnsi="Courier" w:cs="Courier New"/>
+          <w:sz w:val="18"/>
+          <w:szCs w:val="20"/>
+        </w:rPr>
+        <w:t>c = 0.5</w:t>
+      </w:r>
+    </w:p>
+    <w:p>
+      <w:pPr>
+        <w:rPr>
+          <w:rFonts w:ascii="Courier" w:hAnsi="Courier" w:cs="Courier New"/>
+          <w:sz w:val="18"/>
+          <w:szCs w:val="20"/>
+        </w:rPr>
+      </w:pPr>
+      <w:r>
+        <w:rPr>
+          <w:rFonts w:ascii="Courier" w:hAnsi="Courier" w:cs="Courier New"/>
+          <w:sz w:val="18"/>
+          <w:szCs w:val="20"/>
+        </w:rPr>
+        <w:t>meshpoints = 10</w:t>
+      </w:r>
+    </w:p>
+    <w:p>
+      <w:pPr>
+        <w:rPr>
+          <w:rFonts w:ascii="Courier" w:hAnsi="Courier" w:cs="Courier New"/>
+          <w:sz w:val="18"/>
+          <w:szCs w:val="20"/>
+        </w:rPr>
+      </w:pPr>
+      <w:r>
+        <w:rPr>
+          <w:rFonts w:ascii="Courier" w:hAnsi="Courier" w:cs="Courier New"/>
+          <w:sz w:val="18"/>
+          <w:szCs w:val="20"/>
+        </w:rPr>
+        <w:t>aoam = [0.0, 2.0, 5.0]</w:t>
+      </w:r>
+    </w:p>
+    <w:p>
+      <w:pPr>
+        <w:rPr>
+          <w:rFonts w:ascii="Courier" w:hAnsi="Courier" w:cs="Courier New"/>
+          <w:sz w:val="18"/>
+          <w:szCs w:val="20"/>
+        </w:rPr>
+      </w:pPr>
+      <w:r>
+        <w:rPr>
+          <w:rFonts w:ascii="Courier" w:hAnsi="Courier" w:cs="Courier New"/>
+          <w:sz w:val="18"/>
+          <w:szCs w:val="20"/>
+        </w:rPr>
+        <w:t>u = 1.0</w:t>
+      </w:r>
+    </w:p>
+    <w:p>
+      <w:pPr>
+        <w:rPr>
+          <w:rFonts w:ascii="Courier" w:hAnsi="Courier" w:cs="Courier New"/>
+          <w:sz w:val="18"/>
+          <w:szCs w:val="20"/>
+        </w:rPr>
+      </w:pPr>
+      <w:r>
+        <w:rPr>
+          <w:rFonts w:ascii="Courier" w:hAnsi="Courier" w:cs="Courier New"/>
+          <w:sz w:val="18"/>
+          <w:szCs w:val="20"/>
+        </w:rPr>
+        <w:t>p_inf = 101000</w:t>
+      </w:r>
+    </w:p>
+    <w:p>
+      <w:pPr>
+        <w:rPr>
+          <w:rFonts w:ascii="Courier" w:hAnsi="Courier" w:cs="Courier New"/>
+          <w:sz w:val="18"/>
+          <w:szCs w:val="20"/>
+        </w:rPr>
+      </w:pPr>
+      <w:r>
+        <w:rPr>
+          <w:rFonts w:ascii="Courier" w:hAnsi="Courier" w:cs="Courier New"/>
+          <w:sz w:val="18"/>
+          <w:szCs w:val="20"/>
+        </w:rPr>
+        <w:t>method = 1</w:t>
+      </w:r>
+    </w:p>
+    <w:p>
+      <w:pPr>
+        <w:rPr>
+          <w:rFonts w:ascii="Courier" w:hAnsi="Courier" w:cs="Courier New"/>
+          <w:sz w:val="18"/>
+          <w:szCs w:val="20"/>
+        </w:rPr>
+      </w:pPr>
+    </w:p>
+    <w:p>
+      <w:pPr>
+        <w:rPr>
+          <w:rFonts w:ascii="Courier" w:hAnsi="Courier" w:cs="Courier New"/>
+          <w:sz w:val="18"/>
+          <w:szCs w:val="20"/>
+        </w:rPr>
+      </w:pPr>
+    </w:p>
+    <w:p>
+      <w:pPr>
+        <w:rPr>
+          <w:rFonts w:ascii="Courier" w:hAnsi="Courier" w:cs="Courier New"/>
+          <w:sz w:val="18"/>
+          <w:szCs w:val="20"/>
+        </w:rPr>
+      </w:pPr>
+      <w:r>
+        <w:rPr>
+          <w:rFonts w:ascii="Courier" w:hAnsi="Courier" w:cs="Courier New"/>
+          <w:sz w:val="18"/>
+          <w:szCs w:val="20"/>
+        </w:rPr>
+        <w:t># Create a function that uses the given equation to make vertexes for the</w:t>
+      </w:r>
+    </w:p>
+    <w:p>
+      <w:pPr>
+        <w:rPr>
+          <w:rFonts w:ascii="Courier" w:hAnsi="Courier" w:cs="Courier New"/>
+          <w:sz w:val="18"/>
+          <w:szCs w:val="20"/>
+        </w:rPr>
+      </w:pPr>
+      <w:r>
+        <w:rPr>
+          <w:rFonts w:ascii="Courier" w:hAnsi="Courier" w:cs="Courier New"/>
+          <w:sz w:val="18"/>
+          <w:szCs w:val="20"/>
+        </w:rPr>
+        <w:t># panels. The function also finds the vortex points, colocation points, and</w:t>
+      </w:r>
+    </w:p>
+    <w:p>
+      <w:pPr>
+        <w:rPr>
+          <w:rFonts w:ascii="Courier" w:hAnsi="Courier" w:cs="Courier New"/>
+          <w:sz w:val="18"/>
+          <w:szCs w:val="20"/>
+        </w:rPr>
+      </w:pPr>
+      <w:r>
+        <w:rPr>
+          <w:rFonts w:ascii="Courier" w:hAnsi="Courier" w:cs="Courier New"/>
+          <w:sz w:val="18"/>
+          <w:szCs w:val="20"/>
+        </w:rPr>
+        <w:t># angle outward (normal) from the panel.</w:t>
+      </w:r>
+    </w:p>
+    <w:p>
+      <w:pPr>
+        <w:rPr>
+          <w:rFonts w:ascii="Courier" w:hAnsi="Courier" w:cs="Courier New"/>
+          <w:sz w:val="18"/>
+          <w:szCs w:val="20"/>
+        </w:rPr>
+      </w:pPr>
+      <w:r>
+        <w:rPr>
+          <w:rFonts w:ascii="Courier" w:hAnsi="Courier" w:cs="Courier New"/>
+          <w:sz w:val="18"/>
+          <w:szCs w:val="20"/>
+        </w:rPr>
+        <w:t>def createaij(meshpoints, c):</w:t>
+      </w:r>
+    </w:p>
+    <w:p>
+      <w:pPr>
+        <w:rPr>
+          <w:rFonts w:ascii="Courier" w:hAnsi="Courier" w:cs="Courier New"/>
+          <w:sz w:val="18"/>
+          <w:szCs w:val="20"/>
+        </w:rPr>
+      </w:pPr>
+      <w:r>
+        <w:rPr>
+          <w:rFonts w:ascii="Courier" w:hAnsi="Courier" w:cs="Courier New"/>
+          <w:sz w:val="18"/>
+          <w:szCs w:val="20"/>
+        </w:rPr>
+        <w:t xml:space="preserve">    # Setting up lists for X coordinate (xc), eta coordinate (etac), vortex</w:t>
+      </w:r>
+    </w:p>
+    <w:p>
+      <w:pPr>
+        <w:rPr>
+          <w:rFonts w:ascii="Courier" w:hAnsi="Courier" w:cs="Courier New"/>
+          <w:sz w:val="18"/>
+          <w:szCs w:val="20"/>
+        </w:rPr>
+      </w:pPr>
+      <w:r>
+        <w:rPr>
+          <w:rFonts w:ascii="Courier" w:hAnsi="Courier" w:cs="Courier New"/>
+          <w:sz w:val="18"/>
+          <w:szCs w:val="20"/>
+        </w:rPr>
+        <w:t xml:space="preserve">    # coordinates (vcx/vcz), colocation point coordinates (clcx/clcz),</w:t>
+      </w:r>
+    </w:p>
+    <w:p>
+      <w:pPr>
+        <w:rPr>
+          <w:rFonts w:ascii="Courier" w:hAnsi="Courier" w:cs="Courier New"/>
+          <w:sz w:val="18"/>
+          <w:szCs w:val="20"/>
+        </w:rPr>
+      </w:pPr>
+      <w:r>
+        <w:rPr>
+          <w:rFonts w:ascii="Courier" w:hAnsi="Courier" w:cs="Courier New"/>
+          <w:sz w:val="18"/>
+          <w:szCs w:val="20"/>
+        </w:rPr>
+        <w:t xml:space="preserve">    # and angle normal to panel (ni)</w:t>
+      </w:r>
+    </w:p>
+    <w:p>
+      <w:pPr>
+        <w:rPr>
+          <w:rFonts w:ascii="Courier" w:hAnsi="Courier" w:cs="Courier New"/>
+          <w:sz w:val="18"/>
+          <w:szCs w:val="20"/>
+        </w:rPr>
+      </w:pPr>
+      <w:r>
+        <w:rPr>
+          <w:rFonts w:ascii="Courier" w:hAnsi="Courier" w:cs="Courier New"/>
+          <w:sz w:val="18"/>
+          <w:szCs w:val="20"/>
+        </w:rPr>
+        <w:t xml:space="preserve">    xc, etac, vcx, vcz, clcx, clcz, ni, plm = [], [], [], [], [], [], [], []</w:t>
+      </w:r>
+    </w:p>
+    <w:p>
+      <w:pPr>
+        <w:rPr>
+          <w:rFonts w:ascii="Courier" w:hAnsi="Courier" w:cs="Courier New"/>
+          <w:sz w:val="18"/>
+          <w:szCs w:val="20"/>
+        </w:rPr>
+      </w:pPr>
+      <w:r>
+        <w:rPr>
+          <w:rFonts w:ascii="Courier" w:hAnsi="Courier" w:cs="Courier New"/>
+          <w:sz w:val="18"/>
+          <w:szCs w:val="20"/>
+        </w:rPr>
+        <w:t xml:space="preserve">    # Initialize a few variables to create the points.</w:t>
+      </w:r>
+    </w:p>
+    <w:p>
+      <w:pPr>
+        <w:rPr>
+          <w:rFonts w:ascii="Courier" w:hAnsi="Courier" w:cs="Courier New"/>
+          <w:sz w:val="18"/>
+          <w:szCs w:val="20"/>
+        </w:rPr>
+      </w:pPr>
+      <w:r>
+        <w:rPr>
+          <w:rFonts w:ascii="Courier" w:hAnsi="Courier" w:cs="Courier New"/>
+          <w:sz w:val="18"/>
+          <w:szCs w:val="20"/>
+        </w:rPr>
+        <w:t xml:space="preserve">    x = 0</w:t>
+      </w:r>
+    </w:p>
+    <w:p>
+      <w:pPr>
+        <w:rPr>
+          <w:rFonts w:ascii="Courier" w:hAnsi="Courier" w:cs="Courier New"/>
+          <w:sz w:val="18"/>
+          <w:szCs w:val="20"/>
+        </w:rPr>
+      </w:pPr>
+      <w:r>
+        <w:rPr>
+          <w:rFonts w:ascii="Courier" w:hAnsi="Courier" w:cs="Courier New"/>
+          <w:sz w:val="18"/>
+          <w:szCs w:val="20"/>
+        </w:rPr>
+        <w:t xml:space="preserve">    dx = c / meshpoints</w:t>
+      </w:r>
+    </w:p>
+    <w:p>
+      <w:pPr>
+        <w:rPr>
+          <w:rFonts w:ascii="Courier" w:hAnsi="Courier" w:cs="Courier New"/>
+          <w:sz w:val="18"/>
+          <w:szCs w:val="20"/>
+        </w:rPr>
+      </w:pPr>
+      <w:r>
+        <w:rPr>
+          <w:rFonts w:ascii="Courier" w:hAnsi="Courier" w:cs="Courier New"/>
+          <w:sz w:val="18"/>
+          <w:szCs w:val="20"/>
+        </w:rPr>
+        <w:t xml:space="preserve">    c_i = 1 / c</w:t>
+      </w:r>
+    </w:p>
+    <w:p>
+      <w:pPr>
+        <w:rPr>
+          <w:rFonts w:ascii="Courier" w:hAnsi="Courier" w:cs="Courier New"/>
+          <w:sz w:val="18"/>
+          <w:szCs w:val="20"/>
+        </w:rPr>
+      </w:pPr>
+      <w:r>
+        <w:rPr>
+          <w:rFonts w:ascii="Courier" w:hAnsi="Courier" w:cs="Courier New"/>
+          <w:sz w:val="18"/>
+          <w:szCs w:val="20"/>
+        </w:rPr>
+        <w:t xml:space="preserve">    # Create all of the vertex points.</w:t>
+      </w:r>
+    </w:p>
+    <w:p>
+      <w:pPr>
+        <w:rPr>
+          <w:rFonts w:ascii="Courier" w:hAnsi="Courier" w:cs="Courier New"/>
+          <w:sz w:val="18"/>
+          <w:szCs w:val="20"/>
+        </w:rPr>
+      </w:pPr>
+      <w:r>
+        <w:rPr>
+          <w:rFonts w:ascii="Courier" w:hAnsi="Courier" w:cs="Courier New"/>
+          <w:sz w:val="18"/>
+          <w:szCs w:val="20"/>
+        </w:rPr>
+        <w:t xml:space="preserve">    for i in range(meshpoints + 1):</w:t>
+      </w:r>
+    </w:p>
+    <w:p>
+      <w:pPr>
+        <w:rPr>
+          <w:rFonts w:ascii="Courier" w:hAnsi="Courier" w:cs="Courier New"/>
+          <w:sz w:val="18"/>
+          <w:szCs w:val="20"/>
+        </w:rPr>
+      </w:pPr>
+      <w:r>
+        <w:rPr>
+          <w:rFonts w:ascii="Courier" w:hAnsi="Courier" w:cs="Courier New"/>
+          <w:sz w:val="18"/>
+          <w:szCs w:val="20"/>
+        </w:rPr>
+        <w:t xml:space="preserve">        xc.append(x)</w:t>
+      </w:r>
+    </w:p>
+    <w:p>
+      <w:pPr>
+        <w:rPr>
+          <w:rFonts w:ascii="Courier" w:hAnsi="Courier" w:cs="Courier New"/>
+          <w:sz w:val="18"/>
+          <w:szCs w:val="20"/>
+        </w:rPr>
+      </w:pPr>
+      <w:r>
+        <w:rPr>
+          <w:rFonts w:ascii="Courier" w:hAnsi="Courier" w:cs="Courier New"/>
+          <w:sz w:val="18"/>
+          <w:szCs w:val="20"/>
+        </w:rPr>
+        <w:t xml:space="preserve">        etac.append(0.2 * x * c_i * (1 - x*c_i)**3)</w:t>
+      </w:r>
+    </w:p>
+    <w:p>
+      <w:pPr>
+        <w:rPr>
+          <w:rFonts w:ascii="Courier" w:hAnsi="Courier" w:cs="Courier New"/>
+          <w:sz w:val="18"/>
+          <w:szCs w:val="20"/>
+        </w:rPr>
+      </w:pPr>
+      <w:r>
+        <w:rPr>
+          <w:rFonts w:ascii="Courier" w:hAnsi="Courier" w:cs="Courier New"/>
+          <w:sz w:val="18"/>
+          <w:szCs w:val="20"/>
+        </w:rPr>
+        <w:t xml:space="preserve">        x += dx</w:t>
+      </w:r>
+    </w:p>
+    <w:p>
+      <w:pPr>
+        <w:rPr>
+          <w:rFonts w:ascii="Courier" w:hAnsi="Courier" w:cs="Courier New"/>
+          <w:sz w:val="18"/>
+          <w:szCs w:val="20"/>
+        </w:rPr>
+      </w:pPr>
+      <w:r>
+        <w:rPr>
+          <w:rFonts w:ascii="Courier" w:hAnsi="Courier" w:cs="Courier New"/>
+          <w:sz w:val="18"/>
+          <w:szCs w:val="20"/>
+        </w:rPr>
+        <w:t xml:space="preserve">    # Create the vortex points, colocation points, normal angles, and lengths</w:t>
+      </w:r>
+    </w:p>
+    <w:p>
+      <w:pPr>
+        <w:rPr>
+          <w:rFonts w:ascii="Courier" w:hAnsi="Courier" w:cs="Courier New"/>
+          <w:sz w:val="18"/>
+          <w:szCs w:val="20"/>
+        </w:rPr>
+      </w:pPr>
+      <w:r>
+        <w:rPr>
+          <w:rFonts w:ascii="Courier" w:hAnsi="Courier" w:cs="Courier New"/>
+          <w:sz w:val="18"/>
+          <w:szCs w:val="20"/>
+        </w:rPr>
+        <w:t xml:space="preserve">    for i in range(1, len(xc)):</w:t>
+      </w:r>
+    </w:p>
+    <w:p>
+      <w:pPr>
+        <w:rPr>
+          <w:rFonts w:ascii="Courier" w:hAnsi="Courier" w:cs="Courier New"/>
+          <w:sz w:val="18"/>
+          <w:szCs w:val="20"/>
+        </w:rPr>
+      </w:pPr>
+      <w:r>
+        <w:rPr>
+          <w:rFonts w:ascii="Courier" w:hAnsi="Courier" w:cs="Courier New"/>
+          <w:sz w:val="18"/>
+          <w:szCs w:val="20"/>
+        </w:rPr>
+        <w:t xml:space="preserve">        vcx.append(xc[i] - 0.75*(xc[i]-xc[i-1]))</w:t>
+      </w:r>
+    </w:p>
+    <w:p>
+      <w:pPr>
+        <w:rPr>
+          <w:rFonts w:ascii="Courier" w:hAnsi="Courier" w:cs="Courier New"/>
+          <w:sz w:val="18"/>
+          <w:szCs w:val="20"/>
+        </w:rPr>
+      </w:pPr>
+      <w:r>
+        <w:rPr>
+          <w:rFonts w:ascii="Courier" w:hAnsi="Courier" w:cs="Courier New"/>
+          <w:sz w:val="18"/>
+          <w:szCs w:val="20"/>
+        </w:rPr>
+        <w:t xml:space="preserve">        vcz.append(etac[i] - 0.75*(etac[i]-etac[i-1]))</w:t>
+      </w:r>
+    </w:p>
+    <w:p>
+      <w:pPr>
+        <w:rPr>
+          <w:rFonts w:ascii="Courier" w:hAnsi="Courier" w:cs="Courier New"/>
+          <w:sz w:val="18"/>
+          <w:szCs w:val="20"/>
+        </w:rPr>
+      </w:pPr>
+      <w:r>
+        <w:rPr>
+          <w:rFonts w:ascii="Courier" w:hAnsi="Courier" w:cs="Courier New"/>
+          <w:sz w:val="18"/>
+          <w:szCs w:val="20"/>
+        </w:rPr>
+        <w:t xml:space="preserve">        clcx.append(xc[i] - 0.25*(xc[i</w:t>
       </w:r>
       <w:bookmarkStart w:id="0" w:name="_GoBack"/>
       <w:bookmarkEnd w:id="0"/>
       <w:r>
         <w:rPr>
-          <w:rFonts w:asciiTheme="minorHAnsi" w:hAnsiTheme="minorHAnsi" w:cs="Courier New"/>
-        </w:rPr>
-        <w:t>2 orders of magnitude greater than the drag force in this case, which is an excellent lift/drag ratio.</w:t>
-      </w:r>
-      <w:r>
-        <w:rPr>
-          <w:rFonts w:asciiTheme="minorHAnsi" w:hAnsiTheme="minorHAnsi" w:cs="Courier New"/>
-        </w:rPr>
-        <w:br w:type="page"/>
-      </w:r>
-    </w:p>
-    <w:p>
-      <w:pPr>
-        <w:rPr>
-          <w:rFonts w:asciiTheme="minorHAnsi" w:hAnsiTheme="minorHAnsi" w:cs="Courier New"/>
-        </w:rPr>
-      </w:pPr>
-      <w:r>
-        <w:rPr>
-          <w:rFonts w:asciiTheme="minorHAnsi" w:hAnsiTheme="minorHAnsi" w:cs="Courier New"/>
+          <w:rFonts w:ascii="Courier" w:hAnsi="Courier" w:cs="Courier New"/>
+          <w:sz w:val="18"/>
+          <w:szCs w:val="20"/>
+        </w:rPr>
+        <w:t>]-xc[i-1]))</w:t>
+      </w:r>
+    </w:p>
+    <w:p>
+      <w:pPr>
+        <w:rPr>
+          <w:rFonts w:ascii="Courier" w:hAnsi="Courier" w:cs="Courier New"/>
+          <w:sz w:val="18"/>
+          <w:szCs w:val="20"/>
+        </w:rPr>
+      </w:pPr>
+      <w:r>
+        <w:rPr>
+          <w:rFonts w:ascii="Courier" w:hAnsi="Courier" w:cs="Courier New"/>
+          <w:sz w:val="18"/>
+          <w:szCs w:val="20"/>
+        </w:rPr>
+        <w:t xml:space="preserve">        clcz.append(etac[i] - 0.25*(etac[i]-etac[i-1]))</w:t>
+      </w:r>
+    </w:p>
+    <w:p>
+      <w:pPr>
+        <w:rPr>
+          <w:rFonts w:ascii="Courier" w:hAnsi="Courier" w:cs="Courier New"/>
+          <w:sz w:val="18"/>
+          <w:szCs w:val="20"/>
+        </w:rPr>
+      </w:pPr>
+      <w:r>
+        <w:rPr>
+          <w:rFonts w:ascii="Courier" w:hAnsi="Courier" w:cs="Courier New"/>
+          <w:sz w:val="18"/>
+          <w:szCs w:val="20"/>
+        </w:rPr>
+        <w:t xml:space="preserve">        ni.append(np.pi/2 + np.arctan((etac[i]-etac[i-1])/(xc[i]-xc[i-1])))</w:t>
+      </w:r>
+    </w:p>
+    <w:p>
+      <w:pPr>
+        <w:rPr>
+          <w:rFonts w:ascii="Courier" w:hAnsi="Courier" w:cs="Courier New"/>
+          <w:sz w:val="18"/>
+          <w:szCs w:val="20"/>
+        </w:rPr>
+      </w:pPr>
+      <w:r>
+        <w:rPr>
+          <w:rFonts w:ascii="Courier" w:hAnsi="Courier" w:cs="Courier New"/>
+          <w:sz w:val="18"/>
+          <w:szCs w:val="20"/>
+        </w:rPr>
+        <w:t xml:space="preserve">        plm.append(np.sqrt((xc[i]-xc[i-1])**2 + (etac[i]-etac[i-1])**2))</w:t>
+      </w:r>
+    </w:p>
+    <w:p>
+      <w:pPr>
+        <w:rPr>
+          <w:rFonts w:ascii="Courier" w:hAnsi="Courier" w:cs="Courier New"/>
+          <w:sz w:val="18"/>
+          <w:szCs w:val="20"/>
+        </w:rPr>
+      </w:pPr>
+      <w:r>
+        <w:rPr>
+          <w:rFonts w:ascii="Courier" w:hAnsi="Courier" w:cs="Courier New"/>
+          <w:sz w:val="18"/>
+          <w:szCs w:val="20"/>
+        </w:rPr>
+        <w:t xml:space="preserve">    # Create the aij matrix</w:t>
+      </w:r>
+    </w:p>
+    <w:p>
+      <w:pPr>
+        <w:rPr>
+          <w:rFonts w:ascii="Courier" w:hAnsi="Courier" w:cs="Courier New"/>
+          <w:sz w:val="18"/>
+          <w:szCs w:val="20"/>
+        </w:rPr>
+      </w:pPr>
+      <w:r>
+        <w:rPr>
+          <w:rFonts w:ascii="Courier" w:hAnsi="Courier" w:cs="Courier New"/>
+          <w:sz w:val="18"/>
+          <w:szCs w:val="20"/>
+        </w:rPr>
+        <w:t xml:space="preserve">    aij = []</w:t>
+      </w:r>
+    </w:p>
+    <w:p>
+      <w:pPr>
+        <w:rPr>
+          <w:rFonts w:ascii="Courier" w:hAnsi="Courier" w:cs="Courier New"/>
+          <w:sz w:val="18"/>
+          <w:szCs w:val="20"/>
+        </w:rPr>
+      </w:pPr>
+      <w:r>
+        <w:rPr>
+          <w:rFonts w:ascii="Courier" w:hAnsi="Courier" w:cs="Courier New"/>
+          <w:sz w:val="18"/>
+          <w:szCs w:val="20"/>
+        </w:rPr>
+        <w:t xml:space="preserve">    for i in range(len(vcx)):</w:t>
+      </w:r>
+    </w:p>
+    <w:p>
+      <w:pPr>
+        <w:rPr>
+          <w:rFonts w:ascii="Courier" w:hAnsi="Courier" w:cs="Courier New"/>
+          <w:sz w:val="18"/>
+          <w:szCs w:val="20"/>
+        </w:rPr>
+      </w:pPr>
+      <w:r>
+        <w:rPr>
+          <w:rFonts w:ascii="Courier" w:hAnsi="Courier" w:cs="Courier New"/>
+          <w:sz w:val="18"/>
+          <w:szCs w:val="20"/>
+        </w:rPr>
+        <w:t xml:space="preserve">        aijr = []</w:t>
+      </w:r>
+    </w:p>
+    <w:p>
+      <w:pPr>
+        <w:rPr>
+          <w:rFonts w:ascii="Courier" w:hAnsi="Courier" w:cs="Courier New"/>
+          <w:sz w:val="18"/>
+          <w:szCs w:val="20"/>
+        </w:rPr>
+      </w:pPr>
+      <w:r>
+        <w:rPr>
+          <w:rFonts w:ascii="Courier" w:hAnsi="Courier" w:cs="Courier New"/>
+          <w:sz w:val="18"/>
+          <w:szCs w:val="20"/>
+        </w:rPr>
+        <w:t xml:space="preserve">        for j in range(len(clcx)):</w:t>
+      </w:r>
+    </w:p>
+    <w:p>
+      <w:pPr>
+        <w:rPr>
+          <w:rFonts w:ascii="Courier" w:hAnsi="Courier" w:cs="Courier New"/>
+          <w:sz w:val="18"/>
+          <w:szCs w:val="20"/>
+        </w:rPr>
+      </w:pPr>
+      <w:r>
+        <w:rPr>
+          <w:rFonts w:ascii="Courier" w:hAnsi="Courier" w:cs="Courier New"/>
+          <w:sz w:val="18"/>
+          <w:szCs w:val="20"/>
+        </w:rPr>
+        <w:t xml:space="preserve">            lr = (clcx[i] - vcx[j])**2 + (clcz[i] - vcz[j])**2</w:t>
+      </w:r>
+    </w:p>
+    <w:p>
+      <w:pPr>
+        <w:rPr>
+          <w:rFonts w:ascii="Courier" w:hAnsi="Courier" w:cs="Courier New"/>
+          <w:sz w:val="18"/>
+          <w:szCs w:val="20"/>
+        </w:rPr>
+      </w:pPr>
+      <w:r>
+        <w:rPr>
+          <w:rFonts w:ascii="Courier" w:hAnsi="Courier" w:cs="Courier New"/>
+          <w:sz w:val="18"/>
+          <w:szCs w:val="20"/>
+        </w:rPr>
+        <w:t xml:space="preserve">            u = (1 / (2 * np.pi)) * (clcz[i] - vcz[j]) / lr</w:t>
+      </w:r>
+    </w:p>
+    <w:p>
+      <w:pPr>
+        <w:rPr>
+          <w:rFonts w:ascii="Courier" w:hAnsi="Courier" w:cs="Courier New"/>
+          <w:sz w:val="18"/>
+          <w:szCs w:val="20"/>
+        </w:rPr>
+      </w:pPr>
+      <w:r>
+        <w:rPr>
+          <w:rFonts w:ascii="Courier" w:hAnsi="Courier" w:cs="Courier New"/>
+          <w:sz w:val="18"/>
+          <w:szCs w:val="20"/>
+        </w:rPr>
+        <w:t xml:space="preserve">            w = (-1 / (2 * np.pi)) * (clcx[i] - vcx[j]) / lr</w:t>
+      </w:r>
+    </w:p>
+    <w:p>
+      <w:pPr>
+        <w:rPr>
+          <w:rFonts w:ascii="Courier" w:hAnsi="Courier" w:cs="Courier New"/>
+          <w:sz w:val="18"/>
+          <w:szCs w:val="20"/>
+        </w:rPr>
+      </w:pPr>
+      <w:r>
+        <w:rPr>
+          <w:rFonts w:ascii="Courier" w:hAnsi="Courier" w:cs="Courier New"/>
+          <w:sz w:val="18"/>
+          <w:szCs w:val="20"/>
+        </w:rPr>
+        <w:t xml:space="preserve">            n = [np.cos(ni[i]), np.sin(ni[i])]</w:t>
+      </w:r>
+    </w:p>
+    <w:p>
+      <w:pPr>
+        <w:rPr>
+          <w:rFonts w:ascii="Courier" w:hAnsi="Courier" w:cs="Courier New"/>
+          <w:sz w:val="18"/>
+          <w:szCs w:val="20"/>
+        </w:rPr>
+      </w:pPr>
+      <w:r>
+        <w:rPr>
+          <w:rFonts w:ascii="Courier" w:hAnsi="Courier" w:cs="Courier New"/>
+          <w:sz w:val="18"/>
+          <w:szCs w:val="20"/>
+        </w:rPr>
+        <w:t xml:space="preserve">            q = [u, w]</w:t>
+      </w:r>
+    </w:p>
+    <w:p>
+      <w:pPr>
+        <w:rPr>
+          <w:rFonts w:ascii="Courier" w:hAnsi="Courier" w:cs="Courier New"/>
+          <w:sz w:val="18"/>
+          <w:szCs w:val="20"/>
+        </w:rPr>
+      </w:pPr>
+      <w:r>
+        <w:rPr>
+          <w:rFonts w:ascii="Courier" w:hAnsi="Courier" w:cs="Courier New"/>
+          <w:sz w:val="18"/>
+          <w:szCs w:val="20"/>
+        </w:rPr>
+        <w:t xml:space="preserve">            aijr.append(np.dot(q, n))</w:t>
+      </w:r>
+    </w:p>
+    <w:p>
+      <w:pPr>
+        <w:rPr>
+          <w:rFonts w:ascii="Courier" w:hAnsi="Courier" w:cs="Courier New"/>
+          <w:sz w:val="18"/>
+          <w:szCs w:val="20"/>
+        </w:rPr>
+      </w:pPr>
+      <w:r>
+        <w:rPr>
+          <w:rFonts w:ascii="Courier" w:hAnsi="Courier" w:cs="Courier New"/>
+          <w:sz w:val="18"/>
+          <w:szCs w:val="20"/>
+        </w:rPr>
+        <w:t xml:space="preserve">        aij.append(aijr)</w:t>
+      </w:r>
+    </w:p>
+    <w:p>
+      <w:pPr>
+        <w:rPr>
+          <w:rFonts w:ascii="Courier" w:hAnsi="Courier" w:cs="Courier New"/>
+          <w:sz w:val="18"/>
+          <w:szCs w:val="20"/>
+        </w:rPr>
+      </w:pPr>
+      <w:r>
+        <w:rPr>
+          <w:rFonts w:ascii="Courier" w:hAnsi="Courier" w:cs="Courier New"/>
+          <w:sz w:val="18"/>
+          <w:szCs w:val="20"/>
+        </w:rPr>
+        <w:t xml:space="preserve">    aij = np.array(aij)</w:t>
+      </w:r>
+    </w:p>
+    <w:p>
+      <w:pPr>
+        <w:rPr>
+          <w:rFonts w:ascii="Courier" w:hAnsi="Courier" w:cs="Courier New"/>
+          <w:sz w:val="18"/>
+          <w:szCs w:val="20"/>
+        </w:rPr>
+      </w:pPr>
+      <w:r>
+        <w:rPr>
+          <w:rFonts w:ascii="Courier" w:hAnsi="Courier" w:cs="Courier New"/>
+          <w:sz w:val="18"/>
+          <w:szCs w:val="20"/>
+        </w:rPr>
+        <w:t xml:space="preserve">    return xc, etac, vcx, vcz, clcx, clcz, ni, aij, plm</w:t>
+      </w:r>
+    </w:p>
+    <w:p>
+      <w:pPr>
+        <w:rPr>
+          <w:rFonts w:ascii="Courier" w:hAnsi="Courier" w:cs="Courier New"/>
+          <w:sz w:val="18"/>
+          <w:szCs w:val="20"/>
+        </w:rPr>
+      </w:pPr>
+    </w:p>
+    <w:p>
+      <w:pPr>
+        <w:rPr>
+          <w:rFonts w:ascii="Courier" w:hAnsi="Courier" w:cs="Courier New"/>
+          <w:sz w:val="18"/>
+          <w:szCs w:val="20"/>
+        </w:rPr>
+      </w:pPr>
+    </w:p>
+    <w:p>
+      <w:pPr>
+        <w:rPr>
+          <w:rFonts w:ascii="Courier" w:hAnsi="Courier" w:cs="Courier New"/>
+          <w:sz w:val="18"/>
+          <w:szCs w:val="20"/>
+        </w:rPr>
+      </w:pPr>
+      <w:r>
+        <w:rPr>
+          <w:rFonts w:ascii="Courier" w:hAnsi="Courier" w:cs="Courier New"/>
+          <w:sz w:val="18"/>
+          <w:szCs w:val="20"/>
+        </w:rPr>
+        <w:t># Create a function that finds the circulation across all the panels</w:t>
+      </w:r>
+    </w:p>
+    <w:p>
+      <w:pPr>
+        <w:rPr>
+          <w:rFonts w:ascii="Courier" w:hAnsi="Courier" w:cs="Courier New"/>
+          <w:sz w:val="18"/>
+          <w:szCs w:val="20"/>
+        </w:rPr>
+      </w:pPr>
+      <w:r>
+        <w:rPr>
+          <w:rFonts w:ascii="Courier" w:hAnsi="Courier" w:cs="Courier New"/>
+          <w:sz w:val="18"/>
+          <w:szCs w:val="20"/>
         </w:rPr>
         <w:lastRenderedPageBreak/>
-        <w:t>Below is the code used to obtain the solutions to all of the above problems:</w:t>
-      </w:r>
-    </w:p>
-    <w:p>
-      <w:pPr>
-        <w:rPr>
-          <w:rFonts w:asciiTheme="minorHAnsi" w:hAnsiTheme="minorHAnsi" w:cs="Courier New"/>
-        </w:rPr>
-      </w:pPr>
+        <w:t>def findgammas(ni, aij, aoa, u):</w:t>
+      </w:r>
+    </w:p>
+    <w:p>
+      <w:pPr>
+        <w:rPr>
+          <w:rFonts w:ascii="Courier" w:hAnsi="Courier" w:cs="Courier New"/>
+          <w:sz w:val="18"/>
+          <w:szCs w:val="20"/>
+        </w:rPr>
+      </w:pPr>
+      <w:r>
+        <w:rPr>
+          <w:rFonts w:ascii="Courier" w:hAnsi="Courier" w:cs="Courier New"/>
+          <w:sz w:val="18"/>
+          <w:szCs w:val="20"/>
+        </w:rPr>
+        <w:t xml:space="preserve">    umatrix = []</w:t>
+      </w:r>
+    </w:p>
+    <w:p>
+      <w:pPr>
+        <w:rPr>
+          <w:rFonts w:ascii="Courier" w:hAnsi="Courier" w:cs="Courier New"/>
+          <w:sz w:val="18"/>
+          <w:szCs w:val="20"/>
+        </w:rPr>
+      </w:pPr>
+      <w:r>
+        <w:rPr>
+          <w:rFonts w:ascii="Courier" w:hAnsi="Courier" w:cs="Courier New"/>
+          <w:sz w:val="18"/>
+          <w:szCs w:val="20"/>
+        </w:rPr>
+        <w:t xml:space="preserve">    for i in range(len(ni)):</w:t>
+      </w:r>
+    </w:p>
+    <w:p>
+      <w:pPr>
+        <w:rPr>
+          <w:rFonts w:ascii="Courier" w:hAnsi="Courier" w:cs="Courier New"/>
+          <w:sz w:val="18"/>
+          <w:szCs w:val="20"/>
+        </w:rPr>
+      </w:pPr>
+      <w:r>
+        <w:rPr>
+          <w:rFonts w:ascii="Courier" w:hAnsi="Courier" w:cs="Courier New"/>
+          <w:sz w:val="18"/>
+          <w:szCs w:val="20"/>
+        </w:rPr>
+        <w:t xml:space="preserve">        umatrix.append(-1 * np.dot([u * np.cos(np.radians(aoa)),</w:t>
+      </w:r>
+    </w:p>
+    <w:p>
+      <w:pPr>
+        <w:rPr>
+          <w:rFonts w:ascii="Courier" w:hAnsi="Courier" w:cs="Courier New"/>
+          <w:sz w:val="18"/>
+          <w:szCs w:val="20"/>
+        </w:rPr>
+      </w:pPr>
+      <w:r>
+        <w:rPr>
+          <w:rFonts w:ascii="Courier" w:hAnsi="Courier" w:cs="Courier New"/>
+          <w:sz w:val="18"/>
+          <w:szCs w:val="20"/>
+        </w:rPr>
+        <w:t xml:space="preserve">                                    u * np.sin(np.radians(aoa))],</w:t>
+      </w:r>
+    </w:p>
+    <w:p>
+      <w:pPr>
+        <w:rPr>
+          <w:rFonts w:ascii="Courier" w:hAnsi="Courier" w:cs="Courier New"/>
+          <w:sz w:val="18"/>
+          <w:szCs w:val="20"/>
+        </w:rPr>
+      </w:pPr>
+      <w:r>
+        <w:rPr>
+          <w:rFonts w:ascii="Courier" w:hAnsi="Courier" w:cs="Courier New"/>
+          <w:sz w:val="18"/>
+          <w:szCs w:val="20"/>
+        </w:rPr>
+        <w:t xml:space="preserve">                                   [np.cos(ni[i]), np.sin(ni[i])]))</w:t>
+      </w:r>
+    </w:p>
+    <w:p>
+      <w:pPr>
+        <w:rPr>
+          <w:rFonts w:ascii="Courier" w:hAnsi="Courier" w:cs="Courier New"/>
+          <w:sz w:val="18"/>
+          <w:szCs w:val="20"/>
+        </w:rPr>
+      </w:pPr>
+      <w:r>
+        <w:rPr>
+          <w:rFonts w:ascii="Courier" w:hAnsi="Courier" w:cs="Courier New"/>
+          <w:sz w:val="18"/>
+          <w:szCs w:val="20"/>
+        </w:rPr>
+        <w:t xml:space="preserve">    aiji = np.linalg.inv(aij)</w:t>
+      </w:r>
+    </w:p>
+    <w:p>
+      <w:pPr>
+        <w:rPr>
+          <w:rFonts w:ascii="Courier" w:hAnsi="Courier" w:cs="Courier New"/>
+          <w:sz w:val="18"/>
+          <w:szCs w:val="20"/>
+        </w:rPr>
+      </w:pPr>
+      <w:r>
+        <w:rPr>
+          <w:rFonts w:ascii="Courier" w:hAnsi="Courier" w:cs="Courier New"/>
+          <w:sz w:val="18"/>
+          <w:szCs w:val="20"/>
+        </w:rPr>
+        <w:t xml:space="preserve">    gammas = np.dot(aiji, umatrix)</w:t>
+      </w:r>
+    </w:p>
+    <w:p>
+      <w:pPr>
+        <w:rPr>
+          <w:rFonts w:ascii="Courier" w:hAnsi="Courier" w:cs="Courier New"/>
+          <w:sz w:val="18"/>
+          <w:szCs w:val="20"/>
+        </w:rPr>
+      </w:pPr>
+      <w:r>
+        <w:rPr>
+          <w:rFonts w:ascii="Courier" w:hAnsi="Courier" w:cs="Courier New"/>
+          <w:sz w:val="18"/>
+          <w:szCs w:val="20"/>
+        </w:rPr>
+        <w:t xml:space="preserve">    return gammas</w:t>
+      </w:r>
+    </w:p>
+    <w:p>
+      <w:pPr>
+        <w:rPr>
+          <w:rFonts w:ascii="Courier" w:hAnsi="Courier" w:cs="Courier New"/>
+          <w:sz w:val="18"/>
+          <w:szCs w:val="20"/>
+        </w:rPr>
+      </w:pPr>
+    </w:p>
+    <w:p>
+      <w:pPr>
+        <w:rPr>
+          <w:rFonts w:ascii="Courier" w:hAnsi="Courier" w:cs="Courier New"/>
+          <w:sz w:val="18"/>
+          <w:szCs w:val="20"/>
+        </w:rPr>
+      </w:pPr>
+    </w:p>
+    <w:p>
+      <w:pPr>
+        <w:rPr>
+          <w:rFonts w:ascii="Courier" w:hAnsi="Courier" w:cs="Courier New"/>
+          <w:sz w:val="18"/>
+          <w:szCs w:val="20"/>
+        </w:rPr>
+      </w:pPr>
+      <w:r>
+        <w:rPr>
+          <w:rFonts w:ascii="Courier" w:hAnsi="Courier" w:cs="Courier New"/>
+          <w:sz w:val="18"/>
+          <w:szCs w:val="20"/>
+        </w:rPr>
+        <w:t>def flatplate(meshpoints, c):</w:t>
+      </w:r>
+    </w:p>
+    <w:p>
+      <w:pPr>
+        <w:rPr>
+          <w:rFonts w:ascii="Courier" w:hAnsi="Courier" w:cs="Courier New"/>
+          <w:sz w:val="18"/>
+          <w:szCs w:val="20"/>
+        </w:rPr>
+      </w:pPr>
+      <w:r>
+        <w:rPr>
+          <w:rFonts w:ascii="Courier" w:hAnsi="Courier" w:cs="Courier New"/>
+          <w:sz w:val="18"/>
+          <w:szCs w:val="20"/>
+        </w:rPr>
+        <w:t xml:space="preserve">    # Setting up lists for X coordinate (xc), eta coordinate (etac), vortex</w:t>
+      </w:r>
+    </w:p>
+    <w:p>
+      <w:pPr>
+        <w:rPr>
+          <w:rFonts w:ascii="Courier" w:hAnsi="Courier" w:cs="Courier New"/>
+          <w:sz w:val="18"/>
+          <w:szCs w:val="20"/>
+        </w:rPr>
+      </w:pPr>
+      <w:r>
+        <w:rPr>
+          <w:rFonts w:ascii="Courier" w:hAnsi="Courier" w:cs="Courier New"/>
+          <w:sz w:val="18"/>
+          <w:szCs w:val="20"/>
+        </w:rPr>
+        <w:t xml:space="preserve">    # coordinates (vcx/vcz), colocation point coordinates (clcx/clcz),</w:t>
+      </w:r>
+    </w:p>
+    <w:p>
+      <w:pPr>
+        <w:rPr>
+          <w:rFonts w:ascii="Courier" w:hAnsi="Courier" w:cs="Courier New"/>
+          <w:sz w:val="18"/>
+          <w:szCs w:val="20"/>
+        </w:rPr>
+      </w:pPr>
+      <w:r>
+        <w:rPr>
+          <w:rFonts w:ascii="Courier" w:hAnsi="Courier" w:cs="Courier New"/>
+          <w:sz w:val="18"/>
+          <w:szCs w:val="20"/>
+        </w:rPr>
+        <w:t xml:space="preserve">    # and angle normal to panel (ni)</w:t>
+      </w:r>
+    </w:p>
+    <w:p>
+      <w:pPr>
+        <w:rPr>
+          <w:rFonts w:ascii="Courier" w:hAnsi="Courier" w:cs="Courier New"/>
+          <w:sz w:val="18"/>
+          <w:szCs w:val="20"/>
+        </w:rPr>
+      </w:pPr>
+      <w:r>
+        <w:rPr>
+          <w:rFonts w:ascii="Courier" w:hAnsi="Courier" w:cs="Courier New"/>
+          <w:sz w:val="18"/>
+          <w:szCs w:val="20"/>
+        </w:rPr>
+        <w:t xml:space="preserve">    xc, etac, vcx, vcz, clcx, clcz, ni, plm = [], [], [], [], [], [], [], []</w:t>
+      </w:r>
+    </w:p>
+    <w:p>
+      <w:pPr>
+        <w:rPr>
+          <w:rFonts w:ascii="Courier" w:hAnsi="Courier" w:cs="Courier New"/>
+          <w:sz w:val="18"/>
+          <w:szCs w:val="20"/>
+        </w:rPr>
+      </w:pPr>
+      <w:r>
+        <w:rPr>
+          <w:rFonts w:ascii="Courier" w:hAnsi="Courier" w:cs="Courier New"/>
+          <w:sz w:val="18"/>
+          <w:szCs w:val="20"/>
+        </w:rPr>
+        <w:t xml:space="preserve">    # Initialize a few variables to create the points.</w:t>
+      </w:r>
+    </w:p>
+    <w:p>
+      <w:pPr>
+        <w:rPr>
+          <w:rFonts w:ascii="Courier" w:hAnsi="Courier" w:cs="Courier New"/>
+          <w:sz w:val="18"/>
+          <w:szCs w:val="20"/>
+        </w:rPr>
+      </w:pPr>
+      <w:r>
+        <w:rPr>
+          <w:rFonts w:ascii="Courier" w:hAnsi="Courier" w:cs="Courier New"/>
+          <w:sz w:val="18"/>
+          <w:szCs w:val="20"/>
+        </w:rPr>
+        <w:t xml:space="preserve">    x = 0</w:t>
+      </w:r>
+    </w:p>
+    <w:p>
+      <w:pPr>
+        <w:rPr>
+          <w:rFonts w:ascii="Courier" w:hAnsi="Courier" w:cs="Courier New"/>
+          <w:sz w:val="18"/>
+          <w:szCs w:val="20"/>
+        </w:rPr>
+      </w:pPr>
+      <w:r>
+        <w:rPr>
+          <w:rFonts w:ascii="Courier" w:hAnsi="Courier" w:cs="Courier New"/>
+          <w:sz w:val="18"/>
+          <w:szCs w:val="20"/>
+        </w:rPr>
+        <w:t xml:space="preserve">    dx = c / meshpoints</w:t>
+      </w:r>
+    </w:p>
+    <w:p>
+      <w:pPr>
+        <w:rPr>
+          <w:rFonts w:ascii="Courier" w:hAnsi="Courier" w:cs="Courier New"/>
+          <w:sz w:val="18"/>
+          <w:szCs w:val="20"/>
+        </w:rPr>
+      </w:pPr>
+      <w:r>
+        <w:rPr>
+          <w:rFonts w:ascii="Courier" w:hAnsi="Courier" w:cs="Courier New"/>
+          <w:sz w:val="18"/>
+          <w:szCs w:val="20"/>
+        </w:rPr>
+        <w:t xml:space="preserve">    # Create all of the vertex points.</w:t>
+      </w:r>
+    </w:p>
+    <w:p>
+      <w:pPr>
+        <w:rPr>
+          <w:rFonts w:ascii="Courier" w:hAnsi="Courier" w:cs="Courier New"/>
+          <w:sz w:val="18"/>
+          <w:szCs w:val="20"/>
+        </w:rPr>
+      </w:pPr>
+      <w:r>
+        <w:rPr>
+          <w:rFonts w:ascii="Courier" w:hAnsi="Courier" w:cs="Courier New"/>
+          <w:sz w:val="18"/>
+          <w:szCs w:val="20"/>
+        </w:rPr>
+        <w:t xml:space="preserve">    for i in range(meshpoints + 1):</w:t>
+      </w:r>
+    </w:p>
+    <w:p>
+      <w:pPr>
+        <w:rPr>
+          <w:rFonts w:ascii="Courier" w:hAnsi="Courier" w:cs="Courier New"/>
+          <w:sz w:val="18"/>
+          <w:szCs w:val="20"/>
+        </w:rPr>
+      </w:pPr>
+      <w:r>
+        <w:rPr>
+          <w:rFonts w:ascii="Courier" w:hAnsi="Courier" w:cs="Courier New"/>
+          <w:sz w:val="18"/>
+          <w:szCs w:val="20"/>
+        </w:rPr>
+        <w:t xml:space="preserve">        xc.append(x)</w:t>
+      </w:r>
+    </w:p>
+    <w:p>
+      <w:pPr>
+        <w:rPr>
+          <w:rFonts w:ascii="Courier" w:hAnsi="Courier" w:cs="Courier New"/>
+          <w:sz w:val="18"/>
+          <w:szCs w:val="20"/>
+        </w:rPr>
+      </w:pPr>
+      <w:r>
+        <w:rPr>
+          <w:rFonts w:ascii="Courier" w:hAnsi="Courier" w:cs="Courier New"/>
+          <w:sz w:val="18"/>
+          <w:szCs w:val="20"/>
+        </w:rPr>
+        <w:t xml:space="preserve">        etac.append(0)</w:t>
+      </w:r>
+    </w:p>
+    <w:p>
+      <w:pPr>
+        <w:rPr>
+          <w:rFonts w:ascii="Courier" w:hAnsi="Courier" w:cs="Courier New"/>
+          <w:sz w:val="18"/>
+          <w:szCs w:val="20"/>
+        </w:rPr>
+      </w:pPr>
+      <w:r>
+        <w:rPr>
+          <w:rFonts w:ascii="Courier" w:hAnsi="Courier" w:cs="Courier New"/>
+          <w:sz w:val="18"/>
+          <w:szCs w:val="20"/>
+        </w:rPr>
+        <w:t xml:space="preserve">        x += dx</w:t>
+      </w:r>
+    </w:p>
+    <w:p>
+      <w:pPr>
+        <w:rPr>
+          <w:rFonts w:ascii="Courier" w:hAnsi="Courier" w:cs="Courier New"/>
+          <w:sz w:val="18"/>
+          <w:szCs w:val="20"/>
+        </w:rPr>
+      </w:pPr>
+      <w:r>
+        <w:rPr>
+          <w:rFonts w:ascii="Courier" w:hAnsi="Courier" w:cs="Courier New"/>
+          <w:sz w:val="18"/>
+          <w:szCs w:val="20"/>
+        </w:rPr>
+        <w:t xml:space="preserve">    # Create the vortex points, colocation points, normal angles, and lengths</w:t>
+      </w:r>
+    </w:p>
+    <w:p>
+      <w:pPr>
+        <w:rPr>
+          <w:rFonts w:ascii="Courier" w:hAnsi="Courier" w:cs="Courier New"/>
+          <w:sz w:val="18"/>
+          <w:szCs w:val="20"/>
+        </w:rPr>
+      </w:pPr>
+      <w:r>
+        <w:rPr>
+          <w:rFonts w:ascii="Courier" w:hAnsi="Courier" w:cs="Courier New"/>
+          <w:sz w:val="18"/>
+          <w:szCs w:val="20"/>
+        </w:rPr>
+        <w:t xml:space="preserve">    for i in range(1, len(xc)):</w:t>
+      </w:r>
+    </w:p>
+    <w:p>
+      <w:pPr>
+        <w:rPr>
+          <w:rFonts w:ascii="Courier" w:hAnsi="Courier" w:cs="Courier New"/>
+          <w:sz w:val="18"/>
+          <w:szCs w:val="20"/>
+        </w:rPr>
+      </w:pPr>
+      <w:r>
+        <w:rPr>
+          <w:rFonts w:ascii="Courier" w:hAnsi="Courier" w:cs="Courier New"/>
+          <w:sz w:val="18"/>
+          <w:szCs w:val="20"/>
+        </w:rPr>
+        <w:t xml:space="preserve">        vcx.append(xc[i] - 0.75*(xc[i]-xc[i-1]))</w:t>
+      </w:r>
+    </w:p>
+    <w:p>
+      <w:pPr>
+        <w:rPr>
+          <w:rFonts w:ascii="Courier" w:hAnsi="Courier" w:cs="Courier New"/>
+          <w:sz w:val="18"/>
+          <w:szCs w:val="20"/>
+        </w:rPr>
+      </w:pPr>
+      <w:r>
+        <w:rPr>
+          <w:rFonts w:ascii="Courier" w:hAnsi="Courier" w:cs="Courier New"/>
+          <w:sz w:val="18"/>
+          <w:szCs w:val="20"/>
+        </w:rPr>
+        <w:t xml:space="preserve">        vcz.append(0)</w:t>
+      </w:r>
+    </w:p>
+    <w:p>
+      <w:pPr>
+        <w:rPr>
+          <w:rFonts w:ascii="Courier" w:hAnsi="Courier" w:cs="Courier New"/>
+          <w:sz w:val="18"/>
+          <w:szCs w:val="20"/>
+        </w:rPr>
+      </w:pPr>
+      <w:r>
+        <w:rPr>
+          <w:rFonts w:ascii="Courier" w:hAnsi="Courier" w:cs="Courier New"/>
+          <w:sz w:val="18"/>
+          <w:szCs w:val="20"/>
+        </w:rPr>
+        <w:t xml:space="preserve">        clcx.append(xc[i] - 0.25*(xc[i]-xc[i-1]))</w:t>
+      </w:r>
+    </w:p>
+    <w:p>
+      <w:pPr>
+        <w:rPr>
+          <w:rFonts w:ascii="Courier" w:hAnsi="Courier" w:cs="Courier New"/>
+          <w:sz w:val="18"/>
+          <w:szCs w:val="20"/>
+        </w:rPr>
+      </w:pPr>
+      <w:r>
+        <w:rPr>
+          <w:rFonts w:ascii="Courier" w:hAnsi="Courier" w:cs="Courier New"/>
+          <w:sz w:val="18"/>
+          <w:szCs w:val="20"/>
+        </w:rPr>
+        <w:t xml:space="preserve">        clcz.append(0)</w:t>
+      </w:r>
+    </w:p>
+    <w:p>
+      <w:pPr>
+        <w:rPr>
+          <w:rFonts w:ascii="Courier" w:hAnsi="Courier" w:cs="Courier New"/>
+          <w:sz w:val="18"/>
+          <w:szCs w:val="20"/>
+        </w:rPr>
+      </w:pPr>
+      <w:r>
+        <w:rPr>
+          <w:rFonts w:ascii="Courier" w:hAnsi="Courier" w:cs="Courier New"/>
+          <w:sz w:val="18"/>
+          <w:szCs w:val="20"/>
+        </w:rPr>
+        <w:t xml:space="preserve">        ni.append(np.pi/2)</w:t>
+      </w:r>
+    </w:p>
+    <w:p>
+      <w:pPr>
+        <w:rPr>
+          <w:rFonts w:ascii="Courier" w:hAnsi="Courier" w:cs="Courier New"/>
+          <w:sz w:val="18"/>
+          <w:szCs w:val="20"/>
+        </w:rPr>
+      </w:pPr>
+      <w:r>
+        <w:rPr>
+          <w:rFonts w:ascii="Courier" w:hAnsi="Courier" w:cs="Courier New"/>
+          <w:sz w:val="18"/>
+          <w:szCs w:val="20"/>
+        </w:rPr>
+        <w:t xml:space="preserve">        plm.append(0.05)</w:t>
+      </w:r>
+    </w:p>
+    <w:p>
+      <w:pPr>
+        <w:rPr>
+          <w:rFonts w:ascii="Courier" w:hAnsi="Courier" w:cs="Courier New"/>
+          <w:sz w:val="18"/>
+          <w:szCs w:val="20"/>
+        </w:rPr>
+      </w:pPr>
+      <w:r>
+        <w:rPr>
+          <w:rFonts w:ascii="Courier" w:hAnsi="Courier" w:cs="Courier New"/>
+          <w:sz w:val="18"/>
+          <w:szCs w:val="20"/>
+        </w:rPr>
+        <w:t xml:space="preserve">    # Create the aij matrix</w:t>
+      </w:r>
+    </w:p>
+    <w:p>
+      <w:pPr>
+        <w:rPr>
+          <w:rFonts w:ascii="Courier" w:hAnsi="Courier" w:cs="Courier New"/>
+          <w:sz w:val="18"/>
+          <w:szCs w:val="20"/>
+        </w:rPr>
+      </w:pPr>
+      <w:r>
+        <w:rPr>
+          <w:rFonts w:ascii="Courier" w:hAnsi="Courier" w:cs="Courier New"/>
+          <w:sz w:val="18"/>
+          <w:szCs w:val="20"/>
+        </w:rPr>
+        <w:t xml:space="preserve">    aij = []</w:t>
+      </w:r>
+    </w:p>
+    <w:p>
+      <w:pPr>
+        <w:rPr>
+          <w:rFonts w:ascii="Courier" w:hAnsi="Courier" w:cs="Courier New"/>
+          <w:sz w:val="18"/>
+          <w:szCs w:val="20"/>
+        </w:rPr>
+      </w:pPr>
+      <w:r>
+        <w:rPr>
+          <w:rFonts w:ascii="Courier" w:hAnsi="Courier" w:cs="Courier New"/>
+          <w:sz w:val="18"/>
+          <w:szCs w:val="20"/>
+        </w:rPr>
+        <w:t xml:space="preserve">    for i in range(len(vcx)):</w:t>
+      </w:r>
+    </w:p>
+    <w:p>
+      <w:pPr>
+        <w:rPr>
+          <w:rFonts w:ascii="Courier" w:hAnsi="Courier" w:cs="Courier New"/>
+          <w:sz w:val="18"/>
+          <w:szCs w:val="20"/>
+        </w:rPr>
+      </w:pPr>
+      <w:r>
+        <w:rPr>
+          <w:rFonts w:ascii="Courier" w:hAnsi="Courier" w:cs="Courier New"/>
+          <w:sz w:val="18"/>
+          <w:szCs w:val="20"/>
+        </w:rPr>
+        <w:t xml:space="preserve">        aijr = []</w:t>
+      </w:r>
+    </w:p>
+    <w:p>
+      <w:pPr>
+        <w:rPr>
+          <w:rFonts w:ascii="Courier" w:hAnsi="Courier" w:cs="Courier New"/>
+          <w:sz w:val="18"/>
+          <w:szCs w:val="20"/>
+        </w:rPr>
+      </w:pPr>
+      <w:r>
+        <w:rPr>
+          <w:rFonts w:ascii="Courier" w:hAnsi="Courier" w:cs="Courier New"/>
+          <w:sz w:val="18"/>
+          <w:szCs w:val="20"/>
+        </w:rPr>
+        <w:t xml:space="preserve">        for j in range(len(clcx)):</w:t>
+      </w:r>
+    </w:p>
+    <w:p>
+      <w:pPr>
+        <w:rPr>
+          <w:rFonts w:ascii="Courier" w:hAnsi="Courier" w:cs="Courier New"/>
+          <w:sz w:val="18"/>
+          <w:szCs w:val="20"/>
+        </w:rPr>
+      </w:pPr>
+      <w:r>
+        <w:rPr>
+          <w:rFonts w:ascii="Courier" w:hAnsi="Courier" w:cs="Courier New"/>
+          <w:sz w:val="18"/>
+          <w:szCs w:val="20"/>
+        </w:rPr>
+        <w:t xml:space="preserve">            lr = (clcx[i] - vcx[j])**2</w:t>
+      </w:r>
+    </w:p>
+    <w:p>
+      <w:pPr>
+        <w:rPr>
+          <w:rFonts w:ascii="Courier" w:hAnsi="Courier" w:cs="Courier New"/>
+          <w:sz w:val="18"/>
+          <w:szCs w:val="20"/>
+        </w:rPr>
+      </w:pPr>
+      <w:r>
+        <w:rPr>
+          <w:rFonts w:ascii="Courier" w:hAnsi="Courier" w:cs="Courier New"/>
+          <w:sz w:val="18"/>
+          <w:szCs w:val="20"/>
+        </w:rPr>
+        <w:t xml:space="preserve">            u = 0</w:t>
+      </w:r>
+    </w:p>
+    <w:p>
+      <w:pPr>
+        <w:rPr>
+          <w:rFonts w:ascii="Courier" w:hAnsi="Courier" w:cs="Courier New"/>
+          <w:sz w:val="18"/>
+          <w:szCs w:val="20"/>
+        </w:rPr>
+      </w:pPr>
+      <w:r>
+        <w:rPr>
+          <w:rFonts w:ascii="Courier" w:hAnsi="Courier" w:cs="Courier New"/>
+          <w:sz w:val="18"/>
+          <w:szCs w:val="20"/>
+        </w:rPr>
+        <w:t xml:space="preserve">            w = (-1 / (2 * np.pi)) * (clcx[i] - vcx[j]) / lr</w:t>
+      </w:r>
+    </w:p>
+    <w:p>
+      <w:pPr>
+        <w:rPr>
+          <w:rFonts w:ascii="Courier" w:hAnsi="Courier" w:cs="Courier New"/>
+          <w:sz w:val="18"/>
+          <w:szCs w:val="20"/>
+        </w:rPr>
+      </w:pPr>
+      <w:r>
+        <w:rPr>
+          <w:rFonts w:ascii="Courier" w:hAnsi="Courier" w:cs="Courier New"/>
+          <w:sz w:val="18"/>
+          <w:szCs w:val="20"/>
+        </w:rPr>
+        <w:t xml:space="preserve">            n = [0, 1]</w:t>
+      </w:r>
+    </w:p>
+    <w:p>
+      <w:pPr>
+        <w:rPr>
+          <w:rFonts w:ascii="Courier" w:hAnsi="Courier" w:cs="Courier New"/>
+          <w:sz w:val="18"/>
+          <w:szCs w:val="20"/>
+        </w:rPr>
+      </w:pPr>
+      <w:r>
+        <w:rPr>
+          <w:rFonts w:ascii="Courier" w:hAnsi="Courier" w:cs="Courier New"/>
+          <w:sz w:val="18"/>
+          <w:szCs w:val="20"/>
+        </w:rPr>
+        <w:t xml:space="preserve">            q = [u, w]</w:t>
+      </w:r>
+    </w:p>
+    <w:p>
+      <w:pPr>
+        <w:rPr>
+          <w:rFonts w:ascii="Courier" w:hAnsi="Courier" w:cs="Courier New"/>
+          <w:sz w:val="18"/>
+          <w:szCs w:val="20"/>
+        </w:rPr>
+      </w:pPr>
+      <w:r>
+        <w:rPr>
+          <w:rFonts w:ascii="Courier" w:hAnsi="Courier" w:cs="Courier New"/>
+          <w:sz w:val="18"/>
+          <w:szCs w:val="20"/>
+        </w:rPr>
+        <w:t xml:space="preserve">            aijr.append(np.dot(q, n))</w:t>
+      </w:r>
+    </w:p>
+    <w:p>
+      <w:pPr>
+        <w:rPr>
+          <w:rFonts w:ascii="Courier" w:hAnsi="Courier" w:cs="Courier New"/>
+          <w:sz w:val="18"/>
+          <w:szCs w:val="20"/>
+        </w:rPr>
+      </w:pPr>
+      <w:r>
+        <w:rPr>
+          <w:rFonts w:ascii="Courier" w:hAnsi="Courier" w:cs="Courier New"/>
+          <w:sz w:val="18"/>
+          <w:szCs w:val="20"/>
+        </w:rPr>
+        <w:t xml:space="preserve">        aij.append(aijr)</w:t>
+      </w:r>
+    </w:p>
+    <w:p>
+      <w:pPr>
+        <w:rPr>
+          <w:rFonts w:ascii="Courier" w:hAnsi="Courier" w:cs="Courier New"/>
+          <w:sz w:val="18"/>
+          <w:szCs w:val="20"/>
+        </w:rPr>
+      </w:pPr>
+      <w:r>
+        <w:rPr>
+          <w:rFonts w:ascii="Courier" w:hAnsi="Courier" w:cs="Courier New"/>
+          <w:sz w:val="18"/>
+          <w:szCs w:val="20"/>
+        </w:rPr>
+        <w:t xml:space="preserve">    aij = np.array(aij)</w:t>
+      </w:r>
+    </w:p>
+    <w:p>
+      <w:pPr>
+        <w:rPr>
+          <w:rFonts w:ascii="Courier" w:hAnsi="Courier" w:cs="Courier New"/>
+          <w:sz w:val="18"/>
+          <w:szCs w:val="20"/>
+        </w:rPr>
+      </w:pPr>
+      <w:r>
+        <w:rPr>
+          <w:rFonts w:ascii="Courier" w:hAnsi="Courier" w:cs="Courier New"/>
+          <w:sz w:val="18"/>
+          <w:szCs w:val="20"/>
+        </w:rPr>
+        <w:t xml:space="preserve">    return xc, etac, vcx, vcz, clcx, clcz, ni, aij, plm</w:t>
+      </w:r>
+    </w:p>
+    <w:p>
+      <w:pPr>
+        <w:rPr>
+          <w:rFonts w:ascii="Courier" w:hAnsi="Courier" w:cs="Courier New"/>
+          <w:sz w:val="18"/>
+          <w:szCs w:val="20"/>
+        </w:rPr>
+      </w:pPr>
+    </w:p>
+    <w:p>
+      <w:pPr>
+        <w:rPr>
+          <w:rFonts w:ascii="Courier" w:hAnsi="Courier" w:cs="Courier New"/>
+          <w:sz w:val="18"/>
+          <w:szCs w:val="20"/>
+        </w:rPr>
+      </w:pPr>
+    </w:p>
+    <w:p>
+      <w:pPr>
+        <w:rPr>
+          <w:rFonts w:ascii="Courier" w:hAnsi="Courier" w:cs="Courier New"/>
+          <w:sz w:val="18"/>
+          <w:szCs w:val="20"/>
+        </w:rPr>
+      </w:pPr>
+      <w:r>
+        <w:rPr>
+          <w:rFonts w:ascii="Courier" w:hAnsi="Courier" w:cs="Courier New"/>
+          <w:sz w:val="18"/>
+          <w:szCs w:val="20"/>
+        </w:rPr>
+        <w:t>xc, etac, vcx, vcz, clcx, clcz, ni, aij, plm = createaij(meshpoints, c)</w:t>
+      </w:r>
+    </w:p>
+    <w:p>
+      <w:pPr>
+        <w:rPr>
+          <w:rFonts w:ascii="Courier" w:hAnsi="Courier" w:cs="Courier New"/>
+          <w:sz w:val="18"/>
+          <w:szCs w:val="20"/>
+        </w:rPr>
+      </w:pPr>
+      <w:r>
+        <w:rPr>
+          <w:rFonts w:ascii="Courier" w:hAnsi="Courier" w:cs="Courier New"/>
+          <w:sz w:val="18"/>
+          <w:szCs w:val="20"/>
+        </w:rPr>
+        <w:t>fxc, fetac, fvcx, fvcz, fclcx, fclcz, fni, faij, fplm =\</w:t>
+      </w:r>
+    </w:p>
+    <w:p>
+      <w:pPr>
+        <w:rPr>
+          <w:rFonts w:ascii="Courier" w:hAnsi="Courier" w:cs="Courier New"/>
+          <w:sz w:val="18"/>
+          <w:szCs w:val="20"/>
+        </w:rPr>
+      </w:pPr>
+      <w:r>
+        <w:rPr>
+          <w:rFonts w:ascii="Courier" w:hAnsi="Courier" w:cs="Courier New"/>
+          <w:sz w:val="18"/>
+          <w:szCs w:val="20"/>
+        </w:rPr>
+        <w:t xml:space="preserve">    flatplate(meshpoints, c)</w:t>
+      </w:r>
+    </w:p>
+    <w:p>
+      <w:pPr>
+        <w:rPr>
+          <w:rFonts w:ascii="Courier" w:hAnsi="Courier" w:cs="Courier New"/>
+          <w:sz w:val="18"/>
+          <w:szCs w:val="20"/>
+        </w:rPr>
+      </w:pPr>
+      <w:r>
+        <w:rPr>
+          <w:rFonts w:ascii="Courier" w:hAnsi="Courier" w:cs="Courier New"/>
+          <w:sz w:val="18"/>
+          <w:szCs w:val="20"/>
+        </w:rPr>
+        <w:t>tliftm, gammam, cpm = [], [], []</w:t>
+      </w:r>
+    </w:p>
+    <w:p>
+      <w:pPr>
+        <w:rPr>
+          <w:rFonts w:ascii="Courier" w:hAnsi="Courier" w:cs="Courier New"/>
+          <w:sz w:val="18"/>
+          <w:szCs w:val="20"/>
+        </w:rPr>
+      </w:pPr>
+      <w:r>
+        <w:rPr>
+          <w:rFonts w:ascii="Courier" w:hAnsi="Courier" w:cs="Courier New"/>
+          <w:sz w:val="18"/>
+          <w:szCs w:val="20"/>
+        </w:rPr>
+        <w:t>ftliftm, fgammam, fcpm = [], [], []</w:t>
+      </w:r>
+    </w:p>
+    <w:p>
+      <w:pPr>
+        <w:rPr>
+          <w:rFonts w:ascii="Courier" w:hAnsi="Courier" w:cs="Courier New"/>
+          <w:sz w:val="18"/>
+          <w:szCs w:val="20"/>
+        </w:rPr>
+      </w:pPr>
+      <w:r>
+        <w:rPr>
+          <w:rFonts w:ascii="Courier" w:hAnsi="Courier" w:cs="Courier New"/>
+          <w:sz w:val="18"/>
+          <w:szCs w:val="20"/>
+        </w:rPr>
+        <w:t>for i in aoam:</w:t>
+      </w:r>
+    </w:p>
+    <w:p>
+      <w:pPr>
+        <w:rPr>
+          <w:rFonts w:ascii="Courier" w:hAnsi="Courier" w:cs="Courier New"/>
+          <w:sz w:val="18"/>
+          <w:szCs w:val="20"/>
+        </w:rPr>
+      </w:pPr>
+      <w:r>
+        <w:rPr>
+          <w:rFonts w:ascii="Courier" w:hAnsi="Courier" w:cs="Courier New"/>
+          <w:sz w:val="18"/>
+          <w:szCs w:val="20"/>
+        </w:rPr>
+        <w:t xml:space="preserve">    cp = []</w:t>
+      </w:r>
+    </w:p>
+    <w:p>
+      <w:pPr>
+        <w:rPr>
+          <w:rFonts w:ascii="Courier" w:hAnsi="Courier" w:cs="Courier New"/>
+          <w:sz w:val="18"/>
+          <w:szCs w:val="20"/>
+        </w:rPr>
+      </w:pPr>
+      <w:r>
+        <w:rPr>
+          <w:rFonts w:ascii="Courier" w:hAnsi="Courier" w:cs="Courier New"/>
+          <w:sz w:val="18"/>
+          <w:szCs w:val="20"/>
+        </w:rPr>
+        <w:t xml:space="preserve">    fcp = []</w:t>
+      </w:r>
+    </w:p>
+    <w:p>
+      <w:pPr>
+        <w:rPr>
+          <w:rFonts w:ascii="Courier" w:hAnsi="Courier" w:cs="Courier New"/>
+          <w:sz w:val="18"/>
+          <w:szCs w:val="20"/>
+        </w:rPr>
+      </w:pPr>
+      <w:r>
+        <w:rPr>
+          <w:rFonts w:ascii="Courier" w:hAnsi="Courier" w:cs="Courier New"/>
+          <w:sz w:val="18"/>
+          <w:szCs w:val="20"/>
+        </w:rPr>
+        <w:t xml:space="preserve">    gammas = findgammas(ni, aij, i, u)</w:t>
+      </w:r>
+    </w:p>
+    <w:p>
+      <w:pPr>
+        <w:rPr>
+          <w:rFonts w:ascii="Courier" w:hAnsi="Courier" w:cs="Courier New"/>
+          <w:sz w:val="18"/>
+          <w:szCs w:val="20"/>
+        </w:rPr>
+      </w:pPr>
+      <w:r>
+        <w:rPr>
+          <w:rFonts w:ascii="Courier" w:hAnsi="Courier" w:cs="Courier New"/>
+          <w:sz w:val="18"/>
+          <w:szCs w:val="20"/>
+        </w:rPr>
+        <w:t xml:space="preserve">    gammam.append(np.ndarray.tolist(gammas))</w:t>
+      </w:r>
+    </w:p>
+    <w:p>
+      <w:pPr>
+        <w:rPr>
+          <w:rFonts w:ascii="Courier" w:hAnsi="Courier" w:cs="Courier New"/>
+          <w:sz w:val="18"/>
+          <w:szCs w:val="20"/>
+        </w:rPr>
+      </w:pPr>
+      <w:r>
+        <w:rPr>
+          <w:rFonts w:ascii="Courier" w:hAnsi="Courier" w:cs="Courier New"/>
+          <w:sz w:val="18"/>
+          <w:szCs w:val="20"/>
+        </w:rPr>
+        <w:t xml:space="preserve">    gammat = 0</w:t>
+      </w:r>
+    </w:p>
+    <w:p>
+      <w:pPr>
+        <w:rPr>
+          <w:rFonts w:ascii="Courier" w:hAnsi="Courier" w:cs="Courier New"/>
+          <w:sz w:val="18"/>
+          <w:szCs w:val="20"/>
+        </w:rPr>
+      </w:pPr>
+      <w:r>
+        <w:rPr>
+          <w:rFonts w:ascii="Courier" w:hAnsi="Courier" w:cs="Courier New"/>
+          <w:sz w:val="18"/>
+          <w:szCs w:val="20"/>
+        </w:rPr>
+        <w:t xml:space="preserve">    fgammas = findgammas(fni, faij, i, u)</w:t>
+      </w:r>
+    </w:p>
+    <w:p>
+      <w:pPr>
+        <w:rPr>
+          <w:rFonts w:ascii="Courier" w:hAnsi="Courier" w:cs="Courier New"/>
+          <w:sz w:val="18"/>
+          <w:szCs w:val="20"/>
+        </w:rPr>
+      </w:pPr>
+      <w:r>
+        <w:rPr>
+          <w:rFonts w:ascii="Courier" w:hAnsi="Courier" w:cs="Courier New"/>
+          <w:sz w:val="18"/>
+          <w:szCs w:val="20"/>
+        </w:rPr>
+        <w:t xml:space="preserve">    fgammam.append(np.ndarray.tolist(fgammas))</w:t>
+      </w:r>
+    </w:p>
+    <w:p>
+      <w:pPr>
+        <w:rPr>
+          <w:rFonts w:ascii="Courier" w:hAnsi="Courier" w:cs="Courier New"/>
+          <w:sz w:val="18"/>
+          <w:szCs w:val="20"/>
+        </w:rPr>
+      </w:pPr>
+      <w:r>
+        <w:rPr>
+          <w:rFonts w:ascii="Courier" w:hAnsi="Courier" w:cs="Courier New"/>
+          <w:sz w:val="18"/>
+          <w:szCs w:val="20"/>
+        </w:rPr>
+        <w:t xml:space="preserve">    fgammat = 0</w:t>
+      </w:r>
+    </w:p>
+    <w:p>
+      <w:pPr>
+        <w:rPr>
+          <w:rFonts w:ascii="Courier" w:hAnsi="Courier" w:cs="Courier New"/>
+          <w:sz w:val="18"/>
+          <w:szCs w:val="20"/>
+        </w:rPr>
+      </w:pPr>
+      <w:r>
+        <w:rPr>
+          <w:rFonts w:ascii="Courier" w:hAnsi="Courier" w:cs="Courier New"/>
+          <w:sz w:val="18"/>
+          <w:szCs w:val="20"/>
+        </w:rPr>
+        <w:t xml:space="preserve">    for j in range(len(gammas)):</w:t>
+      </w:r>
+    </w:p>
+    <w:p>
+      <w:pPr>
+        <w:rPr>
+          <w:rFonts w:ascii="Courier" w:hAnsi="Courier" w:cs="Courier New"/>
+          <w:sz w:val="18"/>
+          <w:szCs w:val="20"/>
+        </w:rPr>
+      </w:pPr>
+      <w:r>
+        <w:rPr>
+          <w:rFonts w:ascii="Courier" w:hAnsi="Courier" w:cs="Courier New"/>
+          <w:sz w:val="18"/>
+          <w:szCs w:val="20"/>
+        </w:rPr>
+        <w:t xml:space="preserve">        gammat += gammas[j]</w:t>
+      </w:r>
+    </w:p>
+    <w:p>
+      <w:pPr>
+        <w:rPr>
+          <w:rFonts w:ascii="Courier" w:hAnsi="Courier" w:cs="Courier New"/>
+          <w:sz w:val="18"/>
+          <w:szCs w:val="20"/>
+        </w:rPr>
+      </w:pPr>
+      <w:r>
+        <w:rPr>
+          <w:rFonts w:ascii="Courier" w:hAnsi="Courier" w:cs="Courier New"/>
+          <w:sz w:val="18"/>
+          <w:szCs w:val="20"/>
+        </w:rPr>
+        <w:t xml:space="preserve">        fgammat += fgammas[j]</w:t>
+      </w:r>
+    </w:p>
+    <w:p>
+      <w:pPr>
+        <w:rPr>
+          <w:rFonts w:ascii="Courier" w:hAnsi="Courier" w:cs="Courier New"/>
+          <w:sz w:val="18"/>
+          <w:szCs w:val="20"/>
+        </w:rPr>
+      </w:pPr>
+      <w:r>
+        <w:rPr>
+          <w:rFonts w:ascii="Courier" w:hAnsi="Courier" w:cs="Courier New"/>
+          <w:sz w:val="18"/>
+          <w:szCs w:val="20"/>
+        </w:rPr>
+        <w:lastRenderedPageBreak/>
+        <w:t xml:space="preserve">    tliftm.append(gammat * u * 1000)</w:t>
+      </w:r>
+    </w:p>
+    <w:p>
+      <w:pPr>
+        <w:rPr>
+          <w:rFonts w:ascii="Courier" w:hAnsi="Courier" w:cs="Courier New"/>
+          <w:sz w:val="18"/>
+          <w:szCs w:val="20"/>
+        </w:rPr>
+      </w:pPr>
+      <w:r>
+        <w:rPr>
+          <w:rFonts w:ascii="Courier" w:hAnsi="Courier" w:cs="Courier New"/>
+          <w:sz w:val="18"/>
+          <w:szCs w:val="20"/>
+        </w:rPr>
+        <w:t xml:space="preserve">    ftliftm.append(fgammat * u * 1000)</w:t>
+      </w:r>
+    </w:p>
+    <w:p>
+      <w:pPr>
+        <w:rPr>
+          <w:rFonts w:ascii="Courier" w:hAnsi="Courier" w:cs="Courier New"/>
+          <w:sz w:val="18"/>
+          <w:szCs w:val="20"/>
+        </w:rPr>
+      </w:pPr>
+      <w:r>
+        <w:rPr>
+          <w:rFonts w:ascii="Courier" w:hAnsi="Courier" w:cs="Courier New"/>
+          <w:sz w:val="18"/>
+          <w:szCs w:val="20"/>
+        </w:rPr>
+        <w:t xml:space="preserve">    for k in range(len(gammas)):</w:t>
+      </w:r>
+    </w:p>
+    <w:p>
+      <w:pPr>
+        <w:rPr>
+          <w:rFonts w:ascii="Courier" w:hAnsi="Courier" w:cs="Courier New"/>
+          <w:sz w:val="18"/>
+          <w:szCs w:val="20"/>
+        </w:rPr>
+      </w:pPr>
+      <w:r>
+        <w:rPr>
+          <w:rFonts w:ascii="Courier" w:hAnsi="Courier" w:cs="Courier New"/>
+          <w:sz w:val="18"/>
+          <w:szCs w:val="20"/>
+        </w:rPr>
+        <w:t xml:space="preserve">        cp.append(2 * gammas[k] / (u * plm[k]))</w:t>
+      </w:r>
+    </w:p>
+    <w:p>
+      <w:pPr>
+        <w:rPr>
+          <w:rFonts w:ascii="Courier" w:hAnsi="Courier" w:cs="Courier New"/>
+          <w:sz w:val="18"/>
+          <w:szCs w:val="20"/>
+        </w:rPr>
+      </w:pPr>
+      <w:r>
+        <w:rPr>
+          <w:rFonts w:ascii="Courier" w:hAnsi="Courier" w:cs="Courier New"/>
+          <w:sz w:val="18"/>
+          <w:szCs w:val="20"/>
+        </w:rPr>
+        <w:t xml:space="preserve">        fcp.append(2 * fgammas[k] / (u * fplm[k]))</w:t>
+      </w:r>
+    </w:p>
+    <w:p>
+      <w:pPr>
+        <w:rPr>
+          <w:rFonts w:ascii="Courier" w:hAnsi="Courier" w:cs="Courier New"/>
+          <w:sz w:val="18"/>
+          <w:szCs w:val="20"/>
+        </w:rPr>
+      </w:pPr>
+      <w:r>
+        <w:rPr>
+          <w:rFonts w:ascii="Courier" w:hAnsi="Courier" w:cs="Courier New"/>
+          <w:sz w:val="18"/>
+          <w:szCs w:val="20"/>
+        </w:rPr>
+        <w:t xml:space="preserve">    cpm.append(cp)</w:t>
+      </w:r>
+    </w:p>
+    <w:p>
+      <w:pPr>
+        <w:rPr>
+          <w:rFonts w:ascii="Courier" w:hAnsi="Courier" w:cs="Courier New"/>
+          <w:sz w:val="18"/>
+          <w:szCs w:val="20"/>
+        </w:rPr>
+      </w:pPr>
+      <w:r>
+        <w:rPr>
+          <w:rFonts w:ascii="Courier" w:hAnsi="Courier" w:cs="Courier New"/>
+          <w:sz w:val="18"/>
+          <w:szCs w:val="20"/>
+        </w:rPr>
+        <w:t xml:space="preserve">    fcpm.append(fcp)</w:t>
+      </w:r>
+    </w:p>
+    <w:p>
+      <w:pPr>
+        <w:rPr>
+          <w:rFonts w:ascii="Courier" w:hAnsi="Courier" w:cs="Courier New"/>
+          <w:sz w:val="18"/>
+          <w:szCs w:val="20"/>
+        </w:rPr>
+      </w:pPr>
+      <w:r>
+        <w:rPr>
+          <w:rFonts w:ascii="Courier" w:hAnsi="Courier" w:cs="Courier New"/>
+          <w:sz w:val="18"/>
+          <w:szCs w:val="20"/>
+        </w:rPr>
+        <w:t xml:space="preserve">    plt.figure(1)</w:t>
+      </w:r>
+    </w:p>
+    <w:p>
+      <w:pPr>
+        <w:rPr>
+          <w:rFonts w:ascii="Courier" w:hAnsi="Courier" w:cs="Courier New"/>
+          <w:sz w:val="18"/>
+          <w:szCs w:val="20"/>
+        </w:rPr>
+      </w:pPr>
+      <w:r>
+        <w:rPr>
+          <w:rFonts w:ascii="Courier" w:hAnsi="Courier" w:cs="Courier New"/>
+          <w:sz w:val="18"/>
+          <w:szCs w:val="20"/>
+        </w:rPr>
+        <w:t xml:space="preserve">    plt.title('Circulation per Panel')</w:t>
+      </w:r>
+    </w:p>
+    <w:p>
+      <w:pPr>
+        <w:rPr>
+          <w:rFonts w:ascii="Courier" w:hAnsi="Courier" w:cs="Courier New"/>
+          <w:sz w:val="18"/>
+          <w:szCs w:val="20"/>
+        </w:rPr>
+      </w:pPr>
+      <w:r>
+        <w:rPr>
+          <w:rFonts w:ascii="Courier" w:hAnsi="Courier" w:cs="Courier New"/>
+          <w:sz w:val="18"/>
+          <w:szCs w:val="20"/>
+        </w:rPr>
+        <w:t xml:space="preserve">    plt.plot(vcx, gammas, label='AoA = {}'.format(i))</w:t>
+      </w:r>
+    </w:p>
+    <w:p>
+      <w:pPr>
+        <w:rPr>
+          <w:rFonts w:ascii="Courier" w:hAnsi="Courier" w:cs="Courier New"/>
+          <w:sz w:val="18"/>
+          <w:szCs w:val="20"/>
+        </w:rPr>
+      </w:pPr>
+      <w:r>
+        <w:rPr>
+          <w:rFonts w:ascii="Courier" w:hAnsi="Courier" w:cs="Courier New"/>
+          <w:sz w:val="18"/>
+          <w:szCs w:val="20"/>
+        </w:rPr>
+        <w:t xml:space="preserve">    plt.legend(bbox_to_anchor=(1, 1), loc=2)</w:t>
+      </w:r>
+    </w:p>
+    <w:p>
+      <w:pPr>
+        <w:rPr>
+          <w:rFonts w:ascii="Courier" w:hAnsi="Courier" w:cs="Courier New"/>
+          <w:sz w:val="18"/>
+          <w:szCs w:val="20"/>
+        </w:rPr>
+      </w:pPr>
+    </w:p>
+    <w:p>
+      <w:pPr>
+        <w:rPr>
+          <w:rFonts w:ascii="Courier" w:hAnsi="Courier" w:cs="Courier New"/>
+          <w:sz w:val="18"/>
+          <w:szCs w:val="20"/>
+        </w:rPr>
+      </w:pPr>
+      <w:r>
+        <w:rPr>
+          <w:rFonts w:ascii="Courier" w:hAnsi="Courier" w:cs="Courier New"/>
+          <w:sz w:val="18"/>
+          <w:szCs w:val="20"/>
+        </w:rPr>
+        <w:t xml:space="preserve">    plt.figure(2)</w:t>
+      </w:r>
+    </w:p>
+    <w:p>
+      <w:pPr>
+        <w:rPr>
+          <w:rFonts w:ascii="Courier" w:hAnsi="Courier" w:cs="Courier New"/>
+          <w:sz w:val="18"/>
+          <w:szCs w:val="20"/>
+        </w:rPr>
+      </w:pPr>
+      <w:r>
+        <w:rPr>
+          <w:rFonts w:ascii="Courier" w:hAnsi="Courier" w:cs="Courier New"/>
+          <w:sz w:val="18"/>
+          <w:szCs w:val="20"/>
+        </w:rPr>
+        <w:t xml:space="preserve">    plt.title('Local Pressure Coefficient per Panel')</w:t>
+      </w:r>
+    </w:p>
+    <w:p>
+      <w:pPr>
+        <w:rPr>
+          <w:rFonts w:ascii="Courier" w:hAnsi="Courier" w:cs="Courier New"/>
+          <w:sz w:val="18"/>
+          <w:szCs w:val="20"/>
+        </w:rPr>
+      </w:pPr>
+      <w:r>
+        <w:rPr>
+          <w:rFonts w:ascii="Courier" w:hAnsi="Courier" w:cs="Courier New"/>
+          <w:sz w:val="18"/>
+          <w:szCs w:val="20"/>
+        </w:rPr>
+        <w:t xml:space="preserve">    plt.plot(clcx, cp, label='AoA = {}'.format(i))</w:t>
+      </w:r>
+    </w:p>
+    <w:p>
+      <w:pPr>
+        <w:rPr>
+          <w:rFonts w:ascii="Courier" w:hAnsi="Courier" w:cs="Courier New"/>
+          <w:sz w:val="18"/>
+          <w:szCs w:val="20"/>
+        </w:rPr>
+      </w:pPr>
+      <w:r>
+        <w:rPr>
+          <w:rFonts w:ascii="Courier" w:hAnsi="Courier" w:cs="Courier New"/>
+          <w:sz w:val="18"/>
+          <w:szCs w:val="20"/>
+        </w:rPr>
+        <w:t xml:space="preserve">    plt.legend(bbox_to_anchor=(1, 1), loc=2)</w:t>
+      </w:r>
+    </w:p>
+    <w:p>
+      <w:pPr>
+        <w:rPr>
+          <w:rFonts w:ascii="Courier" w:hAnsi="Courier" w:cs="Courier New"/>
+          <w:sz w:val="18"/>
+          <w:szCs w:val="20"/>
+        </w:rPr>
+      </w:pPr>
+      <w:r>
+        <w:rPr>
+          <w:rFonts w:ascii="Courier" w:hAnsi="Courier" w:cs="Courier New"/>
+          <w:sz w:val="18"/>
+          <w:szCs w:val="20"/>
+        </w:rPr>
+        <w:t>gammam = np.array(gammam)</w:t>
+      </w:r>
+    </w:p>
+    <w:p>
+      <w:pPr>
+        <w:rPr>
+          <w:rFonts w:ascii="Courier" w:hAnsi="Courier" w:cs="Courier New"/>
+          <w:sz w:val="18"/>
+          <w:szCs w:val="20"/>
+        </w:rPr>
+      </w:pPr>
+      <w:r>
+        <w:rPr>
+          <w:rFonts w:ascii="Courier" w:hAnsi="Courier" w:cs="Courier New"/>
+          <w:sz w:val="18"/>
+          <w:szCs w:val="20"/>
+        </w:rPr>
+        <w:t>fgammam = np.array(fgammam)</w:t>
+      </w:r>
+    </w:p>
+    <w:p>
+      <w:pPr>
+        <w:rPr>
+          <w:rFonts w:ascii="Courier" w:hAnsi="Courier" w:cs="Courier New"/>
+          <w:sz w:val="18"/>
+          <w:szCs w:val="20"/>
+        </w:rPr>
+      </w:pPr>
+    </w:p>
+    <w:p>
+      <w:pPr>
+        <w:rPr>
+          <w:rFonts w:ascii="Courier" w:hAnsi="Courier" w:cs="Courier New"/>
+          <w:sz w:val="18"/>
+          <w:szCs w:val="20"/>
+        </w:rPr>
+      </w:pPr>
+      <w:r>
+        <w:rPr>
+          <w:rFonts w:ascii="Courier" w:hAnsi="Courier" w:cs="Courier New"/>
+          <w:sz w:val="18"/>
+          <w:szCs w:val="20"/>
+        </w:rPr>
+        <w:t>plt.figure(3)</w:t>
+      </w:r>
+    </w:p>
+    <w:p>
+      <w:pPr>
+        <w:rPr>
+          <w:rFonts w:ascii="Courier" w:hAnsi="Courier" w:cs="Courier New"/>
+          <w:sz w:val="18"/>
+          <w:szCs w:val="20"/>
+        </w:rPr>
+      </w:pPr>
+      <w:r>
+        <w:rPr>
+          <w:rFonts w:ascii="Courier" w:hAnsi="Courier" w:cs="Courier New"/>
+          <w:sz w:val="18"/>
+          <w:szCs w:val="20"/>
+        </w:rPr>
+        <w:t>plt.scatter(xc, etac, color='blue')</w:t>
+      </w:r>
+    </w:p>
+    <w:p>
+      <w:pPr>
+        <w:rPr>
+          <w:rFonts w:ascii="Courier" w:hAnsi="Courier" w:cs="Courier New"/>
+          <w:sz w:val="18"/>
+          <w:szCs w:val="20"/>
+        </w:rPr>
+      </w:pPr>
+      <w:r>
+        <w:rPr>
+          <w:rFonts w:ascii="Courier" w:hAnsi="Courier" w:cs="Courier New"/>
+          <w:sz w:val="18"/>
+          <w:szCs w:val="20"/>
+        </w:rPr>
+        <w:t>plt.xlabel('Length X (meters)', fontsize=12)</w:t>
+      </w:r>
+    </w:p>
+    <w:p>
+      <w:pPr>
+        <w:rPr>
+          <w:rFonts w:ascii="Courier" w:hAnsi="Courier" w:cs="Courier New"/>
+          <w:sz w:val="18"/>
+          <w:szCs w:val="20"/>
+        </w:rPr>
+      </w:pPr>
+      <w:r>
+        <w:rPr>
+          <w:rFonts w:ascii="Courier" w:hAnsi="Courier" w:cs="Courier New"/>
+          <w:sz w:val="18"/>
+          <w:szCs w:val="20"/>
+        </w:rPr>
+        <w:t>plt.ylabel('Width Z (meters)', fontsize=12)</w:t>
+      </w:r>
+    </w:p>
+    <w:p>
+      <w:pPr>
+        <w:rPr>
+          <w:rFonts w:ascii="Courier" w:hAnsi="Courier" w:cs="Courier New"/>
+          <w:sz w:val="18"/>
+          <w:szCs w:val="20"/>
+        </w:rPr>
+      </w:pPr>
+      <w:r>
+        <w:rPr>
+          <w:rFonts w:ascii="Courier" w:hAnsi="Courier" w:cs="Courier New"/>
+          <w:sz w:val="18"/>
+          <w:szCs w:val="20"/>
+        </w:rPr>
+        <w:t>plt.title('Panel Vertex Locations (Stretched in Y Direction)', fontsize=14)</w:t>
+      </w:r>
+    </w:p>
+    <w:p>
+      <w:pPr>
+        <w:rPr>
+          <w:rFonts w:ascii="Courier" w:hAnsi="Courier" w:cs="Courier New"/>
+          <w:sz w:val="18"/>
+          <w:szCs w:val="20"/>
+        </w:rPr>
+      </w:pPr>
+      <w:r>
+        <w:rPr>
+          <w:rFonts w:ascii="Courier" w:hAnsi="Courier" w:cs="Courier New"/>
+          <w:sz w:val="18"/>
+          <w:szCs w:val="20"/>
+        </w:rPr>
+        <w:t>plt.xlim(0, 0.5)</w:t>
+      </w:r>
+    </w:p>
+    <w:p>
+      <w:pPr>
+        <w:rPr>
+          <w:rFonts w:ascii="Courier" w:hAnsi="Courier" w:cs="Courier New"/>
+          <w:sz w:val="18"/>
+          <w:szCs w:val="20"/>
+        </w:rPr>
+      </w:pPr>
+    </w:p>
+    <w:p>
+      <w:pPr>
+        <w:rPr>
+          <w:rFonts w:ascii="Courier" w:hAnsi="Courier" w:cs="Courier New"/>
+          <w:sz w:val="18"/>
+          <w:szCs w:val="20"/>
+        </w:rPr>
+      </w:pPr>
+      <w:r>
+        <w:rPr>
+          <w:rFonts w:ascii="Courier" w:hAnsi="Courier" w:cs="Courier New"/>
+          <w:sz w:val="18"/>
+          <w:szCs w:val="20"/>
+        </w:rPr>
+        <w:t>plt.figure(4)</w:t>
+      </w:r>
+    </w:p>
+    <w:p>
+      <w:pPr>
+        <w:rPr>
+          <w:rFonts w:ascii="Courier" w:hAnsi="Courier" w:cs="Courier New"/>
+          <w:sz w:val="18"/>
+          <w:szCs w:val="20"/>
+        </w:rPr>
+      </w:pPr>
+      <w:r>
+        <w:rPr>
+          <w:rFonts w:ascii="Courier" w:hAnsi="Courier" w:cs="Courier New"/>
+          <w:sz w:val="18"/>
+          <w:szCs w:val="20"/>
+        </w:rPr>
+        <w:t>plt.plot(xc, etac, color='blue')</w:t>
+      </w:r>
+    </w:p>
+    <w:p>
+      <w:pPr>
+        <w:rPr>
+          <w:rFonts w:ascii="Courier" w:hAnsi="Courier" w:cs="Courier New"/>
+          <w:sz w:val="18"/>
+          <w:szCs w:val="20"/>
+        </w:rPr>
+      </w:pPr>
+      <w:r>
+        <w:rPr>
+          <w:rFonts w:ascii="Courier" w:hAnsi="Courier" w:cs="Courier New"/>
+          <w:sz w:val="18"/>
+          <w:szCs w:val="20"/>
+        </w:rPr>
+        <w:t>plt.xlabel('Length X (meters)', fontsize=12)</w:t>
+      </w:r>
+    </w:p>
+    <w:p>
+      <w:pPr>
+        <w:rPr>
+          <w:rFonts w:ascii="Courier" w:hAnsi="Courier" w:cs="Courier New"/>
+          <w:sz w:val="18"/>
+          <w:szCs w:val="20"/>
+        </w:rPr>
+      </w:pPr>
+      <w:r>
+        <w:rPr>
+          <w:rFonts w:ascii="Courier" w:hAnsi="Courier" w:cs="Courier New"/>
+          <w:sz w:val="18"/>
+          <w:szCs w:val="20"/>
+        </w:rPr>
+        <w:t>plt.ylabel('Width Z (meters)', fontsize=12)</w:t>
+      </w:r>
+    </w:p>
+    <w:p>
+      <w:pPr>
+        <w:rPr>
+          <w:rFonts w:ascii="Courier" w:hAnsi="Courier" w:cs="Courier New"/>
+          <w:sz w:val="18"/>
+          <w:szCs w:val="20"/>
+        </w:rPr>
+      </w:pPr>
+      <w:r>
+        <w:rPr>
+          <w:rFonts w:ascii="Courier" w:hAnsi="Courier" w:cs="Courier New"/>
+          <w:sz w:val="18"/>
+          <w:szCs w:val="20"/>
+        </w:rPr>
+        <w:t>plt.title('Hydrofoil Shape (Stretched in Y Direction)', fontsize=14)</w:t>
+      </w:r>
+    </w:p>
+    <w:p>
+      <w:pPr>
+        <w:rPr>
+          <w:rFonts w:ascii="Courier" w:hAnsi="Courier" w:cs="Courier New"/>
+          <w:sz w:val="18"/>
+          <w:szCs w:val="20"/>
+        </w:rPr>
+      </w:pPr>
+      <w:r>
+        <w:rPr>
+          <w:rFonts w:ascii="Courier" w:hAnsi="Courier" w:cs="Courier New"/>
+          <w:sz w:val="18"/>
+          <w:szCs w:val="20"/>
+        </w:rPr>
+        <w:t>plt.xlim(0, 0.5)</w:t>
+      </w:r>
+    </w:p>
+    <w:p>
+      <w:pPr>
+        <w:rPr>
+          <w:rFonts w:ascii="Courier" w:hAnsi="Courier" w:cs="Courier New"/>
+          <w:sz w:val="18"/>
+          <w:szCs w:val="20"/>
+        </w:rPr>
+      </w:pPr>
+    </w:p>
+    <w:p>
+      <w:pPr>
+        <w:rPr>
+          <w:rFonts w:ascii="Courier" w:hAnsi="Courier" w:cs="Courier New"/>
+          <w:sz w:val="18"/>
+          <w:szCs w:val="20"/>
+        </w:rPr>
+      </w:pPr>
+      <w:r>
+        <w:rPr>
+          <w:rFonts w:ascii="Courier" w:hAnsi="Courier" w:cs="Courier New"/>
+          <w:sz w:val="18"/>
+          <w:szCs w:val="20"/>
+        </w:rPr>
+        <w:t>for i in range(1, 5):</w:t>
+      </w:r>
+    </w:p>
+    <w:p>
+      <w:pPr>
+        <w:rPr>
+          <w:rFonts w:ascii="Courier" w:hAnsi="Courier" w:cs="Courier New"/>
+          <w:sz w:val="18"/>
+          <w:szCs w:val="20"/>
+        </w:rPr>
+      </w:pPr>
+      <w:r>
+        <w:rPr>
+          <w:rFonts w:ascii="Courier" w:hAnsi="Courier" w:cs="Courier New"/>
+          <w:sz w:val="18"/>
+          <w:szCs w:val="20"/>
+        </w:rPr>
+        <w:t xml:space="preserve">    plt.figure(i)</w:t>
+      </w:r>
+    </w:p>
+    <w:p>
+      <w:pPr>
+        <w:rPr>
+          <w:rFonts w:ascii="Courier" w:hAnsi="Courier" w:cs="Courier New"/>
+          <w:sz w:val="18"/>
+          <w:szCs w:val="20"/>
+        </w:rPr>
+      </w:pPr>
+      <w:r>
+        <w:rPr>
+          <w:rFonts w:ascii="Courier" w:hAnsi="Courier" w:cs="Courier New"/>
+          <w:sz w:val="18"/>
+          <w:szCs w:val="20"/>
+        </w:rPr>
+        <w:t xml:space="preserve">    plt.grid(b=True, which='both')</w:t>
+      </w:r>
+    </w:p>
+    <w:p>
+      <w:pPr>
+        <w:rPr>
+          <w:rFonts w:ascii="Courier" w:hAnsi="Courier" w:cs="Courier New"/>
+          <w:sz w:val="18"/>
+          <w:szCs w:val="20"/>
+        </w:rPr>
+      </w:pPr>
+      <w:r>
+        <w:rPr>
+          <w:rFonts w:ascii="Courier" w:hAnsi="Courier" w:cs="Courier New"/>
+          <w:sz w:val="18"/>
+          <w:szCs w:val="20"/>
+        </w:rPr>
+        <w:t>plt.show()</w:t>
+      </w:r>
+    </w:p>
+    <w:p>
+      <w:pPr>
+        <w:rPr>
+          <w:rFonts w:ascii="Courier" w:hAnsi="Courier" w:cs="Courier New"/>
+          <w:sz w:val="18"/>
+          <w:szCs w:val="20"/>
+        </w:rPr>
+      </w:pPr>
+    </w:p>
+    <w:p>
+      <w:pPr>
+        <w:rPr>
+          <w:rFonts w:ascii="Courier" w:hAnsi="Courier" w:cs="Courier New"/>
+          <w:sz w:val="18"/>
+          <w:szCs w:val="20"/>
+        </w:rPr>
+      </w:pPr>
+      <w:r>
+        <w:rPr>
+          <w:rFonts w:ascii="Courier" w:hAnsi="Courier" w:cs="Courier New"/>
+          <w:sz w:val="18"/>
+          <w:szCs w:val="20"/>
+        </w:rPr>
+        <w:t>print('For 1m Span Length:')</w:t>
+      </w:r>
+    </w:p>
+    <w:p>
+      <w:pPr>
+        <w:rPr>
+          <w:rFonts w:ascii="Courier" w:hAnsi="Courier" w:cs="Courier New"/>
+          <w:sz w:val="18"/>
+          <w:szCs w:val="20"/>
+        </w:rPr>
+      </w:pPr>
+      <w:r>
+        <w:rPr>
+          <w:rFonts w:ascii="Courier" w:hAnsi="Courier" w:cs="Courier New"/>
+          <w:sz w:val="18"/>
+          <w:szCs w:val="20"/>
+        </w:rPr>
+        <w:t>for i in range(len(aoam)):</w:t>
+      </w:r>
+    </w:p>
+    <w:p>
+      <w:pPr>
+        <w:rPr>
+          <w:rFonts w:ascii="Courier" w:hAnsi="Courier" w:cs="Courier New"/>
+          <w:sz w:val="18"/>
+          <w:szCs w:val="20"/>
+        </w:rPr>
+      </w:pPr>
+      <w:r>
+        <w:rPr>
+          <w:rFonts w:ascii="Courier" w:hAnsi="Courier" w:cs="Courier New"/>
+          <w:sz w:val="18"/>
+          <w:szCs w:val="20"/>
+        </w:rPr>
+        <w:t xml:space="preserve">    print('Lift with AoA = {}: {:.2f}'.format(aoam[i], tliftm[i]))</w:t>
+      </w:r>
+    </w:p>
+    <w:p>
+      <w:pPr>
+        <w:rPr>
+          <w:rFonts w:ascii="Courier" w:hAnsi="Courier" w:cs="Courier New"/>
+          <w:sz w:val="18"/>
+          <w:szCs w:val="20"/>
+        </w:rPr>
+      </w:pPr>
+      <w:r>
+        <w:rPr>
+          <w:rFonts w:ascii="Courier" w:hAnsi="Courier" w:cs="Courier New"/>
+          <w:sz w:val="18"/>
+          <w:szCs w:val="20"/>
+        </w:rPr>
+        <w:t xml:space="preserve">    print('Flat Plate Lift with AoA = {}: {:.2f}'.format(aoam[i], ftliftm[i]))</w:t>
+      </w:r>
+    </w:p>
+    <w:p>
+      <w:pPr>
+        <w:rPr>
+          <w:rFonts w:ascii="Courier" w:hAnsi="Courier" w:cs="Courier New"/>
+          <w:sz w:val="18"/>
+          <w:szCs w:val="20"/>
+        </w:rPr>
+      </w:pPr>
+    </w:p>
+    <w:p>
+      <w:pPr>
+        <w:rPr>
+          <w:rFonts w:ascii="Courier" w:hAnsi="Courier" w:cs="Courier New"/>
+          <w:sz w:val="18"/>
+          <w:szCs w:val="20"/>
+        </w:rPr>
+      </w:pPr>
+      <w:r>
+        <w:rPr>
+          <w:rFonts w:ascii="Courier" w:hAnsi="Courier" w:cs="Courier New"/>
+          <w:sz w:val="18"/>
+          <w:szCs w:val="20"/>
+        </w:rPr>
+        <w:t># The code below just outputs the location of points in an easy to read format</w:t>
+      </w:r>
+    </w:p>
+    <w:p>
+      <w:pPr>
+        <w:rPr>
+          <w:rFonts w:ascii="Courier" w:hAnsi="Courier" w:cs="Courier New"/>
+          <w:sz w:val="18"/>
+          <w:szCs w:val="20"/>
+        </w:rPr>
+      </w:pPr>
+      <w:r>
+        <w:rPr>
+          <w:rFonts w:ascii="Courier" w:hAnsi="Courier" w:cs="Courier New"/>
+          <w:sz w:val="18"/>
+          <w:szCs w:val="20"/>
+        </w:rPr>
+        <w:t>vertexes, clc, vc = [], [], []</w:t>
+      </w:r>
+    </w:p>
+    <w:p>
+      <w:pPr>
+        <w:rPr>
+          <w:rFonts w:ascii="Courier" w:hAnsi="Courier" w:cs="Courier New"/>
+          <w:sz w:val="18"/>
+          <w:szCs w:val="20"/>
+        </w:rPr>
+      </w:pPr>
+      <w:r>
+        <w:rPr>
+          <w:rFonts w:ascii="Courier" w:hAnsi="Courier" w:cs="Courier New"/>
+          <w:sz w:val="18"/>
+          <w:szCs w:val="20"/>
+        </w:rPr>
+        <w:t>for i in range(len(clcx)):</w:t>
+      </w:r>
+    </w:p>
+    <w:p>
+      <w:pPr>
+        <w:rPr>
+          <w:rFonts w:ascii="Courier" w:hAnsi="Courier" w:cs="Courier New"/>
+          <w:sz w:val="18"/>
+          <w:szCs w:val="20"/>
+        </w:rPr>
+      </w:pPr>
+      <w:r>
+        <w:rPr>
+          <w:rFonts w:ascii="Courier" w:hAnsi="Courier" w:cs="Courier New"/>
+          <w:sz w:val="18"/>
+          <w:szCs w:val="20"/>
+        </w:rPr>
+        <w:t xml:space="preserve">    clc.append([clcx[i], clcz[i]])</w:t>
+      </w:r>
+    </w:p>
+    <w:p>
+      <w:pPr>
+        <w:rPr>
+          <w:rFonts w:ascii="Courier" w:hAnsi="Courier" w:cs="Courier New"/>
+          <w:sz w:val="18"/>
+          <w:szCs w:val="20"/>
+        </w:rPr>
+      </w:pPr>
+      <w:r>
+        <w:rPr>
+          <w:rFonts w:ascii="Courier" w:hAnsi="Courier" w:cs="Courier New"/>
+          <w:sz w:val="18"/>
+          <w:szCs w:val="20"/>
+        </w:rPr>
+        <w:t xml:space="preserve">    vc.append([vcx[i], vcz[i]])</w:t>
+      </w:r>
+    </w:p>
+    <w:p>
+      <w:pPr>
+        <w:rPr>
+          <w:rFonts w:ascii="Courier" w:hAnsi="Courier" w:cs="Courier New"/>
+          <w:sz w:val="18"/>
+          <w:szCs w:val="20"/>
+        </w:rPr>
+      </w:pPr>
+      <w:r>
+        <w:rPr>
+          <w:rFonts w:ascii="Courier" w:hAnsi="Courier" w:cs="Courier New"/>
+          <w:sz w:val="18"/>
+          <w:szCs w:val="20"/>
+        </w:rPr>
+        <w:t>for i in range(len(xc)):</w:t>
+      </w:r>
+    </w:p>
+    <w:p>
+      <w:pPr>
+        <w:rPr>
+          <w:rFonts w:ascii="Courier" w:hAnsi="Courier" w:cs="Courier New"/>
+          <w:sz w:val="18"/>
+          <w:szCs w:val="20"/>
+        </w:rPr>
+      </w:pPr>
+      <w:r>
+        <w:rPr>
+          <w:rFonts w:ascii="Courier" w:hAnsi="Courier" w:cs="Courier New"/>
+          <w:sz w:val="18"/>
+          <w:szCs w:val="20"/>
+        </w:rPr>
+        <w:t xml:space="preserve">    vertexes.append([xc[i], etac[i]])</w:t>
+      </w:r>
+    </w:p>
+    <w:p>
+      <w:pPr>
+        <w:rPr>
+          <w:rFonts w:ascii="Courier" w:hAnsi="Courier" w:cs="Courier New"/>
+          <w:sz w:val="18"/>
+          <w:szCs w:val="20"/>
+        </w:rPr>
+      </w:pPr>
+      <w:r>
+        <w:rPr>
+          <w:rFonts w:ascii="Courier" w:hAnsi="Courier" w:cs="Courier New"/>
+          <w:sz w:val="18"/>
+          <w:szCs w:val="20"/>
+        </w:rPr>
+        <w:t>vertexes = np.array(vertexes)</w:t>
+      </w:r>
+    </w:p>
+    <w:p>
+      <w:pPr>
+        <w:rPr>
+          <w:rFonts w:ascii="Courier" w:hAnsi="Courier" w:cs="Courier New"/>
+          <w:sz w:val="18"/>
+          <w:szCs w:val="20"/>
+        </w:rPr>
+      </w:pPr>
+      <w:r>
+        <w:rPr>
+          <w:rFonts w:ascii="Courier" w:hAnsi="Courier" w:cs="Courier New"/>
+          <w:sz w:val="18"/>
+          <w:szCs w:val="20"/>
+        </w:rPr>
+        <w:t>clc = np.array(clc)</w:t>
+      </w:r>
+    </w:p>
+    <w:p>
+      <w:pPr>
+        <w:rPr>
+          <w:rFonts w:ascii="Courier" w:hAnsi="Courier" w:cs="Courier New"/>
+          <w:sz w:val="18"/>
+          <w:szCs w:val="20"/>
+        </w:rPr>
+      </w:pPr>
+      <w:r>
+        <w:rPr>
+          <w:rFonts w:ascii="Courier" w:hAnsi="Courier" w:cs="Courier New"/>
+          <w:sz w:val="18"/>
+          <w:szCs w:val="20"/>
+        </w:rPr>
+        <w:t>vc = np.array(vc)</w:t>
+      </w:r>
     </w:p>
     <w:p>
       <w:pPr>

</xml_diff>

<commit_message>
Finished the first problem of HW5 for ME526, and made several small updates to other files.
</commit_message>
<xml_diff>
--- a/ME560/Assignment 3/ME560_Assignment_3_Writeup.docx
+++ b/ME560/Assignment 3/ME560_Assignment_3_Writeup.docx
@@ -112,8 +112,19 @@
           <w:sz w:val="48"/>
           <w:szCs w:val="48"/>
         </w:rPr>
-        <w:t>Group 8</w:t>
-      </w:r>
+        <w:t xml:space="preserve">Group </w:t>
+      </w:r>
+      <w:r>
+        <w:rPr>
+          <w:rFonts w:asciiTheme="minorHAnsi" w:hAnsiTheme="minorHAnsi" w:cs="Times"/>
+          <w:color w:val="000000"/>
+          <w:sz w:val="48"/>
+          <w:szCs w:val="48"/>
+        </w:rPr>
+        <w:t>17</w:t>
+      </w:r>
+      <w:bookmarkStart w:id="0" w:name="_GoBack"/>
+      <w:bookmarkEnd w:id="0"/>
     </w:p>
     <w:p>
       <w:pPr>
@@ -437,6 +448,7 @@
       <w:r>
         <w:rPr>
           <w:rFonts w:asciiTheme="minorHAnsi" w:hAnsiTheme="minorHAnsi" w:cs="Courier New"/>
+          <w:noProof/>
         </w:rPr>
         <w:drawing>
           <wp:inline distT="0" distB="0" distL="0" distR="0" wp14:anchorId="47AF451D" wp14:editId="6B7FBF95">
@@ -3772,6 +3784,7 @@
       <w:r>
         <w:rPr>
           <w:rFonts w:asciiTheme="minorHAnsi" w:hAnsiTheme="minorHAnsi" w:cs="Courier New"/>
+          <w:noProof/>
         </w:rPr>
         <w:drawing>
           <wp:inline distT="0" distB="0" distL="0" distR="0" wp14:anchorId="2697491D" wp14:editId="1BD594DD">
@@ -8214,6 +8227,7 @@
       <w:r>
         <w:rPr>
           <w:rFonts w:asciiTheme="minorHAnsi" w:hAnsiTheme="minorHAnsi" w:cs="Courier New"/>
+          <w:noProof/>
         </w:rPr>
         <w:drawing>
           <wp:inline distT="0" distB="0" distL="0" distR="0" wp14:anchorId="32CD476A" wp14:editId="6A6DBE17">
@@ -10633,6 +10647,7 @@
       <w:r>
         <w:rPr>
           <w:rFonts w:asciiTheme="minorHAnsi" w:hAnsiTheme="minorHAnsi" w:cs="Courier New"/>
+          <w:noProof/>
         </w:rPr>
         <w:drawing>
           <wp:inline distT="0" distB="0" distL="0" distR="0" wp14:anchorId="08829C5F" wp14:editId="14257AFD">
@@ -11569,13 +11584,7 @@
                     <w:rPr>
                       <w:rFonts w:ascii="Cambria Math" w:hAnsi="Cambria Math" w:cs="Courier New"/>
                     </w:rPr>
-                    <m:t>1/</m:t>
-                  </m:r>
-                  <m:r>
-                    <w:rPr>
-                      <w:rFonts w:ascii="Cambria Math" w:hAnsi="Cambria Math" w:cs="Courier New"/>
-                    </w:rPr>
-                    <m:t>2</m:t>
+                    <m:t>1/2</m:t>
                   </m:r>
                 </m:sup>
               </m:sSubSup>
@@ -12462,17 +12471,7 @@
           <w:sz w:val="18"/>
           <w:szCs w:val="20"/>
         </w:rPr>
-        <w:t xml:space="preserve">        clcx.append(xc[i] - 0.25*(xc[i</w:t>
-      </w:r>
-      <w:bookmarkStart w:id="0" w:name="_GoBack"/>
-      <w:bookmarkEnd w:id="0"/>
-      <w:r>
-        <w:rPr>
-          <w:rFonts w:ascii="Courier" w:hAnsi="Courier" w:cs="Courier New"/>
-          <w:sz w:val="18"/>
-          <w:szCs w:val="20"/>
-        </w:rPr>
-        <w:t>]-xc[i-1]))</w:t>
+        <w:t xml:space="preserve">        clcx.append(xc[i] - 0.25*(xc[i]-xc[i-1]))</w:t>
       </w:r>
     </w:p>
     <w:p>

</xml_diff>